<commit_message>
Make more of the fields in the next_steps document work out of the box by using showifdef
</commit_message>
<xml_diff>
--- a/docassemble/assemblylinewizard/data/static/next_steps_appeal.docx
+++ b/docassemble/assemblylinewizard/data/static/next_steps_appeal.docx
@@ -1,39 +1,34 @@
 
 <file path=word/document.xml><?xml version="1.0" encoding="utf-8"?>
-<w:document xmlns:o="urn:schemas-microsoft-com:office:office" xmlns:r="http://schemas.openxmlformats.org/officeDocument/2006/relationships" xmlns:v="urn:schemas-microsoft-com:vml" xmlns:w="http://schemas.openxmlformats.org/wordprocessingml/2006/main" xmlns:w10="urn:schemas-microsoft-com:office:word" xmlns:wp="http://schemas.openxmlformats.org/drawingml/2006/wordprocessingDrawing" xmlns:wps="http://schemas.microsoft.com/office/word/2010/wordprocessingShape" xmlns:wpg="http://schemas.microsoft.com/office/word/2010/wordprocessingGroup" xmlns:mc="http://schemas.openxmlformats.org/markup-compatibility/2006" xmlns:wp14="http://schemas.microsoft.com/office/word/2010/wordprocessingDrawing" xmlns:w14="http://schemas.microsoft.com/office/word/2010/wordml" mc:Ignorable="w14 wp14">
+<w:document xmlns:wpc="http://schemas.microsoft.com/office/word/2010/wordprocessingCanvas" xmlns:cx="http://schemas.microsoft.com/office/drawing/2014/chartex" xmlns:cx1="http://schemas.microsoft.com/office/drawing/2015/9/8/chartex" xmlns:mc="http://schemas.openxmlformats.org/markup-compatibility/2006" xmlns:o="urn:schemas-microsoft-com:office:office" xmlns:r="http://schemas.openxmlformats.org/officeDocument/2006/relationships" xmlns:m="http://schemas.openxmlformats.org/officeDocument/2006/math" xmlns:v="urn:schemas-microsoft-com:vml" xmlns:wp14="http://schemas.microsoft.com/office/word/2010/wordprocessingDrawing" xmlns:wp="http://schemas.openxmlformats.org/drawingml/2006/wordprocessingDrawing" xmlns:w10="urn:schemas-microsoft-com:office:word" xmlns:w="http://schemas.openxmlformats.org/wordprocessingml/2006/main" xmlns:w14="http://schemas.microsoft.com/office/word/2010/wordml" xmlns:w15="http://schemas.microsoft.com/office/word/2012/wordml" xmlns:w16se="http://schemas.microsoft.com/office/word/2015/wordml/symex" xmlns:wpg="http://schemas.microsoft.com/office/word/2010/wordprocessingGroup" xmlns:wpi="http://schemas.microsoft.com/office/word/2010/wordprocessingInk" xmlns:wne="http://schemas.microsoft.com/office/word/2006/wordml" xmlns:wps="http://schemas.microsoft.com/office/word/2010/wordprocessingShape" mc:Ignorable="w14 w15 w16se wp14">
   <w:background w:color="FFFFFF"/>
   <w:body>
     <w:tbl>
       <w:tblPr>
         <w:tblStyle w:val="TableGrid"/>
         <w:tblW w:w="10790" w:type="dxa"/>
-        <w:jc w:val="left"/>
-        <w:tblInd w:w="0" w:type="dxa"/>
         <w:tblCellMar>
           <w:top w:w="115" w:type="dxa"/>
           <w:left w:w="115" w:type="dxa"/>
           <w:bottom w:w="115" w:type="dxa"/>
           <w:right w:w="115" w:type="dxa"/>
         </w:tblCellMar>
-        <w:tblLook w:firstRow="1" w:noVBand="1" w:lastRow="0" w:firstColumn="1" w:lastColumn="0" w:noHBand="0" w:val="04a0"/>
+        <w:tblLook w:val="04A0" w:firstRow="1" w:lastRow="0" w:firstColumn="1" w:lastColumn="0" w:noHBand="0" w:noVBand="1"/>
       </w:tblPr>
       <w:tblGrid>
         <w:gridCol w:w="10790"/>
       </w:tblGrid>
       <w:tr>
-        <w:trPr/>
         <w:tc>
           <w:tcPr>
             <w:tcW w:w="10790" w:type="dxa"/>
-            <w:tcBorders/>
-            <w:shd w:color="auto" w:fill="17406D" w:themeFill="text2" w:val="clear"/>
+            <w:shd w:val="clear" w:color="auto" w:fill="17406D" w:themeFill="text2"/>
           </w:tcPr>
           <w:p>
             <w:pPr>
               <w:pStyle w:val="Title"/>
-              <w:spacing w:before="0" w:after="0"/>
+              <w:spacing w:after="0"/>
               <w:jc w:val="center"/>
-              <w:rPr/>
             </w:pPr>
             <w:r>
               <w:rPr>
@@ -61,27 +56,14 @@
     </w:tbl>
     <w:p>
       <w:pPr>
-        <w:pStyle w:val="Normal"/>
-        <w:rPr>
-          <w:b/>
-          <w:b/>
-          <w:bCs/>
-        </w:rPr>
-      </w:pPr>
-      <w:r>
         <w:rPr>
           <w:b/>
           <w:bCs/>
         </w:rPr>
-      </w:r>
-    </w:p>
-    <w:p>
-      <w:pPr>
-        <w:pStyle w:val="Normal"/>
-        <w:rPr/>
-      </w:pPr>
-      <w:r>
-        <w:rPr/>
+      </w:pPr>
+    </w:p>
+    <w:p>
+      <w:r>
         <w:t xml:space="preserve">Congratulations {{ users }}! You have finished all the forms you need to {{ interview_short_title }}. The rest of the pages in this packet are your </w:t>
       </w:r>
       <w:r>
@@ -91,43 +73,52 @@
         <w:t>[appeal]</w:t>
       </w:r>
       <w:r>
-        <w:rPr/>
         <w:t xml:space="preserve"> in </w:t>
       </w:r>
       <w:r>
         <w:rPr>
           <w:b/>
         </w:rPr>
-        <w:t>{{ users }} v. {{ other_parties }}</w:t>
-      </w:r>
-      <w:r>
-        <w:rPr/>
+        <w:t>{{ users }} v. {{ showifdef('</w:t>
+      </w:r>
+      <w:r>
+        <w:rPr>
+          <w:b/>
+        </w:rPr>
+        <w:t>other_parties')</w:t>
+      </w:r>
+      <w:r>
+        <w:rPr>
+          <w:b/>
+        </w:rPr>
+        <w:t xml:space="preserve"> }}</w:t>
+      </w:r>
+      <w:r>
         <w:t>.</w:t>
       </w:r>
     </w:p>
     <w:p>
       <w:pPr>
         <w:sectPr>
-          <w:type w:val="nextPage"/>
           <w:pgSz w:w="12240" w:h="15840"/>
-          <w:pgMar w:left="720" w:right="720" w:header="0" w:top="720" w:footer="0" w:bottom="720" w:gutter="0"/>
-          <w:pgNumType w:start="1" w:fmt="decimal"/>
-          <w:formProt w:val="false"/>
+          <w:pgMar w:top="720" w:right="720" w:bottom="720" w:left="720" w:header="0" w:footer="0" w:gutter="0"/>
+          <w:pgNumType w:start="1"/>
+          <w:cols w:space="720"/>
+          <w:formProt w:val="0"/>
           <w:titlePg/>
-          <w:textDirection w:val="lrTb"/>
-          <w:docGrid w:type="default" w:linePitch="326" w:charSpace="0"/>
+          <w:docGrid w:linePitch="326"/>
         </w:sectPr>
       </w:pPr>
+      <w:bookmarkStart w:id="1" w:name="_GoBack"/>
+      <w:bookmarkEnd w:id="1"/>
     </w:p>
     <w:p>
       <w:pPr>
         <w:pStyle w:val="Heading2"/>
-        <w:rPr/>
-      </w:pPr>
-      <w:bookmarkStart w:id="1" w:name="_yntzxzfdh9ya"/>
-      <w:bookmarkEnd w:id="1"/>
-      <w:r>
-        <w:rPr/>
+      </w:pPr>
+      <w:bookmarkStart w:id="2" w:name="_yntzxzfdh9ya"/>
+      <w:bookmarkEnd w:id="2"/>
+      <w:r>
         <w:t>Next steps</w:t>
       </w:r>
     </w:p>
@@ -138,8 +129,7 @@
           <w:ilvl w:val="0"/>
           <w:numId w:val="1"/>
         </w:numPr>
-        <w:snapToGrid w:val="false"/>
-        <w:spacing w:before="0" w:after="80"/>
+        <w:snapToGrid w:val="0"/>
         <w:rPr>
           <w14:textOutline w14:w="9525" w14:cap="rnd" w14:cmpd="sng" w14:algn="ctr">
             <w14:noFill/>
@@ -159,7 +149,6 @@
         <w:t xml:space="preserve">File this </w:t>
       </w:r>
       <w:r>
-        <w:rPr/>
         <w:t xml:space="preserve">appeal with the court </w:t>
       </w:r>
       <w:r>
@@ -180,8 +169,7 @@
           <w:ilvl w:val="0"/>
           <w:numId w:val="1"/>
         </w:numPr>
-        <w:snapToGrid w:val="false"/>
-        <w:spacing w:before="0" w:after="80"/>
+        <w:snapToGrid w:val="0"/>
         <w:rPr>
           <w14:textOutline w14:w="9525" w14:cap="rnd" w14:cmpd="sng" w14:algn="ctr">
             <w14:noFill/>
@@ -198,7 +186,27 @@
             <w14:bevel/>
           </w14:textOutline>
         </w:rPr>
-        <w:t>Deliver a copy to {{ other_parties }} or their attorney.</w:t>
+        <w:t xml:space="preserve">Deliver a copy to {{ </w:t>
+      </w:r>
+      <w:r>
+        <w:rPr>
+          <w14:textOutline w14:w="9525" w14:cap="rnd" w14:cmpd="sng" w14:algn="ctr">
+            <w14:noFill/>
+            <w14:prstDash w14:val="solid"/>
+            <w14:bevel/>
+          </w14:textOutline>
+        </w:rPr>
+        <w:t>showifdef('other_parties')</w:t>
+      </w:r>
+      <w:r>
+        <w:rPr>
+          <w14:textOutline w14:w="9525" w14:cap="rnd" w14:cmpd="sng" w14:algn="ctr">
+            <w14:noFill/>
+            <w14:prstDash w14:val="solid"/>
+            <w14:bevel/>
+          </w14:textOutline>
+        </w:rPr>
+        <w:t xml:space="preserve"> }} or their attorney.</w:t>
       </w:r>
     </w:p>
     <w:p>
@@ -208,10 +216,8 @@
           <w:ilvl w:val="0"/>
           <w:numId w:val="1"/>
         </w:numPr>
-        <w:snapToGrid w:val="false"/>
-        <w:spacing w:before="0" w:after="80"/>
+        <w:snapToGrid w:val="0"/>
         <w:rPr>
-          <w:b/>
           <w:b/>
           <w:bCs/>
           <w14:textOutline w14:w="9525" w14:cap="rnd" w14:cmpd="sng" w14:algn="ctr">
@@ -241,8 +247,7 @@
           <w:ilvl w:val="0"/>
           <w:numId w:val="1"/>
         </w:numPr>
-        <w:snapToGrid w:val="false"/>
-        <w:spacing w:before="0" w:after="80"/>
+        <w:snapToGrid w:val="0"/>
         <w:rPr>
           <w14:textOutline w14:w="9525" w14:cap="rnd" w14:cmpd="sng" w14:algn="ctr">
             <w14:noFill/>
@@ -282,25 +287,6 @@
         </w:rPr>
         <w:t xml:space="preserve">: </w:t>
       </w:r>
-    </w:p>
-    <w:p>
-      <w:pPr>
-        <w:pStyle w:val="ListParagraph"/>
-        <w:numPr>
-          <w:ilvl w:val="1"/>
-          <w:numId w:val="1"/>
-        </w:numPr>
-        <w:snapToGrid w:val="false"/>
-        <w:spacing w:before="0" w:after="80"/>
-        <w:ind w:left="720" w:hanging="360"/>
-        <w:rPr>
-          <w14:textOutline w14:w="9525" w14:cap="rnd" w14:cmpd="sng" w14:algn="ctr">
-            <w14:noFill/>
-            <w14:prstDash w14:val="solid"/>
-            <w14:bevel/>
-          </w14:textOutline>
-        </w:rPr>
-      </w:pPr>
       <w:r>
         <w:rPr>
           <w14:textOutline w14:w="9525" w14:cap="rnd" w14:cmpd="sng" w14:algn="ctr">
@@ -319,8 +305,7 @@
           <w:ilvl w:val="0"/>
           <w:numId w:val="1"/>
         </w:numPr>
-        <w:snapToGrid w:val="false"/>
-        <w:spacing w:before="0" w:after="80"/>
+        <w:snapToGrid w:val="0"/>
         <w:rPr>
           <w14:textOutline w14:w="9525" w14:cap="rnd" w14:cmpd="sng" w14:algn="ctr">
             <w14:noFill/>
@@ -337,20 +322,36 @@
             <w14:bevel/>
           </w14:textOutline>
         </w:rPr>
-        <w:t>Check the decision when you get it to make sure it is correct.</w:t>
-      </w:r>
-      <w:bookmarkStart w:id="2" w:name="_GoBack"/>
-      <w:bookmarkEnd w:id="2"/>
+        <w:t>C</w:t>
+      </w:r>
+      <w:r>
+        <w:rPr>
+          <w14:textOutline w14:w="9525" w14:cap="rnd" w14:cmpd="sng" w14:algn="ctr">
+            <w14:noFill/>
+            <w14:prstDash w14:val="solid"/>
+            <w14:bevel/>
+          </w14:textOutline>
+        </w:rPr>
+        <w:t>heck the decision when</w:t>
+      </w:r>
+      <w:r>
+        <w:rPr>
+          <w14:textOutline w14:w="9525" w14:cap="rnd" w14:cmpd="sng" w14:algn="ctr">
+            <w14:noFill/>
+            <w14:prstDash w14:val="solid"/>
+            <w14:bevel/>
+          </w14:textOutline>
+        </w:rPr>
+        <w:t xml:space="preserve"> you get it to make sure it is correct.</w:t>
+      </w:r>
     </w:p>
     <w:p>
       <w:pPr>
         <w:pStyle w:val="Heading2"/>
-        <w:rPr/>
       </w:pPr>
       <w:bookmarkStart w:id="3" w:name="_4szgtqe6ov1h"/>
       <w:bookmarkEnd w:id="3"/>
       <w:r>
-        <w:rPr/>
         <w:t>To file your appeal right away</w:t>
       </w:r>
     </w:p>
@@ -361,10 +362,8 @@
           <w:ilvl w:val="0"/>
           <w:numId w:val="3"/>
         </w:numPr>
-        <w:rPr/>
-      </w:pPr>
-      <w:r>
-        <w:rPr/>
+      </w:pPr>
+      <w:r>
         <w:t xml:space="preserve">Look over the forms below, one more time. Make sure everything is correct. </w:t>
       </w:r>
     </w:p>
@@ -375,11 +374,18 @@
           <w:ilvl w:val="0"/>
           <w:numId w:val="3"/>
         </w:numPr>
-        <w:rPr/>
-      </w:pPr>
-      <w:r>
-        <w:rPr/>
-        <w:t>Call the {{ appeals_court }}: {{ appeals_court.phone_number }} to find out how they want you to send your forms to them.</w:t>
+      </w:pPr>
+      <w:r>
+        <w:t>Call the {{ appeals_court }}: {{ showifdef('</w:t>
+      </w:r>
+      <w:r>
+        <w:t>appeals_court.phone_n</w:t>
+      </w:r>
+      <w:r>
+        <w:t>umber')</w:t>
+      </w:r>
+      <w:r>
+        <w:t xml:space="preserve"> }} to find out how they want you to send your forms to them.</w:t>
       </w:r>
     </w:p>
     <w:p>
@@ -389,16 +395,13 @@
           <w:ilvl w:val="0"/>
           <w:numId w:val="3"/>
         </w:numPr>
-        <w:rPr/>
-      </w:pPr>
-      <w:r>
-        <w:rPr/>
+      </w:pPr>
+      <w:r>
         <w:t xml:space="preserve">The address of your court, if you need it, is: </w:t>
       </w:r>
       <w:bookmarkStart w:id="4" w:name="_ayzduvo09uaz"/>
       <w:bookmarkEnd w:id="4"/>
       <w:r>
-        <w:rPr/>
         <w:br/>
         <w:t>{{ appeals_court.address.block() }}</w:t>
       </w:r>
@@ -406,60 +409,41 @@
     <w:p>
       <w:pPr>
         <w:pStyle w:val="NumberedList"/>
-        <w:rPr/>
-      </w:pPr>
-      <w:r>
-        <w:rPr/>
-      </w:r>
+      </w:pPr>
     </w:p>
     <w:p>
       <w:pPr>
         <w:pStyle w:val="NumberedList"/>
-        <w:rPr/>
-      </w:pPr>
-      <w:r>
-        <w:rPr/>
-      </w:r>
+      </w:pPr>
     </w:p>
     <w:p>
       <w:pPr>
         <w:pStyle w:val="Heading2"/>
-        <w:rPr/>
-      </w:pPr>
-      <w:r>
-        <w:rPr/>
+      </w:pPr>
+      <w:r>
         <w:t>What happens after I file my appeal?</w:t>
       </w:r>
     </w:p>
     <w:p>
-      <w:pPr>
-        <w:pStyle w:val="Normal"/>
-        <w:rPr/>
-      </w:pPr>
-      <w:r>
-        <w:rPr/>
-        <w:t>The judge reads your appeal and the record appendix. They may decide based just on your papers, or they may schedule a hearing.</w:t>
+      <w:r>
+        <w:t xml:space="preserve">The judge reads your appeal and the record appendix. They may </w:t>
+      </w:r>
+      <w:r>
+        <w:t>decide based just on your papers, or they may schedule a hearing.</w:t>
       </w:r>
     </w:p>
     <w:p>
       <w:pPr>
         <w:pStyle w:val="Heading2"/>
-        <w:rPr/>
       </w:pPr>
       <w:bookmarkStart w:id="5" w:name="_7jbtnvplu76"/>
       <w:bookmarkEnd w:id="5"/>
       <w:r>
-        <w:rPr/>
         <w:t>What can the judge do?</w:t>
       </w:r>
     </w:p>
     <w:p>
-      <w:pPr>
-        <w:pStyle w:val="Normal"/>
-        <w:rPr/>
-      </w:pPr>
-      <w:r>
-        <w:rPr/>
+      <w:r>
         <w:t>The judge can do 3 things:</w:t>
       </w:r>
     </w:p>
@@ -470,10 +454,8 @@
           <w:ilvl w:val="0"/>
           <w:numId w:val="2"/>
         </w:numPr>
-        <w:rPr/>
-      </w:pPr>
-      <w:r>
-        <w:rPr/>
+      </w:pPr>
+      <w:r>
         <w:t xml:space="preserve">. </w:t>
       </w:r>
     </w:p>
@@ -484,10 +466,8 @@
           <w:ilvl w:val="0"/>
           <w:numId w:val="2"/>
         </w:numPr>
-        <w:rPr/>
-      </w:pPr>
-      <w:r>
-        <w:rPr/>
+      </w:pPr>
+      <w:r>
         <w:t>.</w:t>
       </w:r>
       <w:bookmarkStart w:id="6" w:name="_eim2ht2zskaf"/>
@@ -500,30 +480,21 @@
           <w:ilvl w:val="0"/>
           <w:numId w:val="2"/>
         </w:numPr>
-        <w:rPr/>
-      </w:pPr>
-      <w:r>
-        <w:rPr/>
+      </w:pPr>
+      <w:r>
         <w:t>.</w:t>
       </w:r>
     </w:p>
     <w:p>
       <w:pPr>
         <w:pStyle w:val="Heading2"/>
-        <w:rPr/>
-      </w:pPr>
-      <w:r>
-        <w:rPr/>
+      </w:pPr>
+      <w:r>
         <w:t>What happens if the judge grants my request for an appeal?</w:t>
       </w:r>
     </w:p>
     <w:p>
-      <w:pPr>
-        <w:pStyle w:val="Normal"/>
-        <w:rPr/>
-      </w:pPr>
-      <w:r>
-        <w:rPr/>
+      <w:r>
         <w:t>If the judge decides to grant your appeal, they:</w:t>
       </w:r>
     </w:p>
@@ -534,10 +505,8 @@
           <w:ilvl w:val="0"/>
           <w:numId w:val="4"/>
         </w:numPr>
-        <w:rPr/>
-      </w:pPr>
-      <w:r>
-        <w:rPr/>
+      </w:pPr>
+      <w:r>
         <w:t>.</w:t>
       </w:r>
     </w:p>
@@ -548,10 +517,8 @@
           <w:ilvl w:val="0"/>
           <w:numId w:val="4"/>
         </w:numPr>
-        <w:rPr/>
-      </w:pPr>
-      <w:r>
-        <w:rPr/>
+      </w:pPr>
+      <w:r>
         <w:t>.</w:t>
       </w:r>
     </w:p>
@@ -562,32 +529,19 @@
           <w:ilvl w:val="0"/>
           <w:numId w:val="4"/>
         </w:numPr>
-        <w:rPr/>
-      </w:pPr>
-      <w:r>
-        <w:rPr/>
+      </w:pPr>
+      <w:r>
         <w:t xml:space="preserve">. </w:t>
       </w:r>
     </w:p>
     <w:p>
       <w:pPr>
-        <w:pStyle w:val="Normal"/>
-        <w:rPr>
-          <w:b/>
-          <w:b/>
-        </w:rPr>
-      </w:pPr>
-      <w:r>
         <w:rPr>
           <w:b/>
         </w:rPr>
-      </w:r>
-    </w:p>
-    <w:p>
-      <w:pPr>
-        <w:pStyle w:val="Normal"/>
-        <w:rPr/>
-      </w:pPr>
+      </w:pPr>
+    </w:p>
+    <w:p>
       <w:r>
         <w:rPr>
           <w:b/>
@@ -595,8 +549,10 @@
         <w:t xml:space="preserve">Read </w:t>
       </w:r>
       <w:r>
-        <w:rPr/>
-        <w:t>the decision as soon as you get it. Call the court to fix any mistakes. You may need to go back in front of the judge to get the decision corrected.</w:t>
+        <w:t>the decision</w:t>
+      </w:r>
+      <w:r>
+        <w:t xml:space="preserve"> as soon as you get it. Call the court to fix any mistakes. You may need to go back in front of the judge to get the decision corrected.</w:t>
       </w:r>
     </w:p>
     <w:p>
@@ -604,84 +560,44 @@
         <w:sectPr>
           <w:type w:val="continuous"/>
           <w:pgSz w:w="12240" w:h="15840"/>
-          <w:pgMar w:left="720" w:right="720" w:header="0" w:top="720" w:footer="0" w:bottom="720" w:gutter="0"/>
-          <w:cols w:num="2" w:space="720" w:equalWidth="true" w:sep="false"/>
-          <w:formProt w:val="false"/>
-          <w:textDirection w:val="lrTb"/>
-          <w:docGrid w:type="default" w:linePitch="326" w:charSpace="0"/>
+          <w:pgMar w:top="720" w:right="720" w:bottom="720" w:left="720" w:header="0" w:footer="0" w:gutter="0"/>
+          <w:cols w:num="2" w:space="720"/>
+          <w:formProt w:val="0"/>
+          <w:docGrid w:linePitch="326"/>
         </w:sectPr>
       </w:pPr>
     </w:p>
     <w:p>
-      <w:pPr>
-        <w:pStyle w:val="Normal"/>
-        <w:rPr/>
-      </w:pPr>
-      <w:r>
-        <w:rPr/>
-      </w:r>
       <w:bookmarkStart w:id="7" w:name="_wjzvjugefec1"/>
       <w:bookmarkStart w:id="8" w:name="_jpvqkqfibwqh"/>
-      <w:bookmarkStart w:id="9" w:name="_wjzvjugefec1"/>
-      <w:bookmarkStart w:id="10" w:name="_jpvqkqfibwqh"/>
-      <w:bookmarkEnd w:id="9"/>
-      <w:bookmarkEnd w:id="10"/>
-    </w:p>
-    <w:p>
-      <w:pPr>
-        <w:pStyle w:val="Normal"/>
-        <w:rPr/>
-      </w:pPr>
-      <w:r>
-        <w:rPr/>
-      </w:r>
-    </w:p>
+      <w:bookmarkEnd w:id="7"/>
+      <w:bookmarkEnd w:id="8"/>
+    </w:p>
+    <w:p/>
     <w:p>
       <w:pPr>
         <w:sectPr>
           <w:type w:val="continuous"/>
           <w:pgSz w:w="12240" w:h="15840"/>
-          <w:pgMar w:left="720" w:right="720" w:header="0" w:top="720" w:footer="0" w:bottom="720" w:gutter="0"/>
-          <w:cols w:num="2" w:space="720" w:equalWidth="true" w:sep="false"/>
-          <w:formProt w:val="false"/>
-          <w:textDirection w:val="lrTb"/>
-          <w:docGrid w:type="default" w:linePitch="326" w:charSpace="0"/>
+          <w:pgMar w:top="720" w:right="720" w:bottom="720" w:left="720" w:header="0" w:footer="0" w:gutter="0"/>
+          <w:cols w:num="2" w:space="720"/>
+          <w:formProt w:val="0"/>
+          <w:docGrid w:linePitch="326"/>
         </w:sectPr>
       </w:pPr>
     </w:p>
-    <w:p>
-      <w:pPr>
-        <w:pStyle w:val="Normal"/>
-        <w:rPr/>
-      </w:pPr>
-      <w:r>
-        <w:rPr/>
-      </w:r>
-    </w:p>
-    <w:p>
-      <w:pPr>
-        <w:pStyle w:val="Normal"/>
-        <w:rPr/>
-      </w:pPr>
-      <w:r>
-        <w:rPr/>
-      </w:r>
-    </w:p>
-    <w:p>
-      <w:pPr>
-        <w:pStyle w:val="Normal"/>
-        <w:widowControl/>
-        <w:bidi w:val="0"/>
-        <w:spacing w:before="0" w:after="80"/>
-        <w:jc w:val="left"/>
-        <w:rPr/>
-      </w:pPr>
-      <w:r>
-        <w:rPr/>
+    <w:p/>
+    <w:p/>
+    <w:p>
+      <w:r>
+        <w:rPr>
+          <w:noProof/>
+          <w:lang w:val="en-US"/>
+        </w:rPr>
         <mc:AlternateContent>
           <mc:Choice Requires="wps">
             <w:drawing>
-              <wp:anchor behindDoc="0" distT="0" distB="0" distL="0" distR="0" simplePos="0" locked="0" layoutInCell="1" allowOverlap="1" relativeHeight="2" wp14:anchorId="02535453">
+              <wp:anchor distT="0" distB="0" distL="0" distR="0" simplePos="0" relativeHeight="2" behindDoc="0" locked="0" layoutInCell="1" allowOverlap="1" wp14:anchorId="02535453">
                 <wp:simplePos x="0" y="0"/>
                 <wp:positionH relativeFrom="column">
                   <wp:posOffset>-12700</wp:posOffset>
@@ -693,6 +609,7 @@
                 <wp:effectExtent l="0" t="0" r="17145" b="14605"/>
                 <wp:wrapNone/>
                 <wp:docPr id="1" name="Rounded Rectangle 6"/>
+                <wp:cNvGraphicFramePr/>
                 <a:graphic xmlns:a="http://schemas.openxmlformats.org/drawingml/2006/main">
                   <a:graphicData uri="http://schemas.microsoft.com/office/word/2010/wordprocessingShape">
                     <wps:wsp>
@@ -742,7 +659,6 @@
                           <w:p>
                             <w:pPr>
                               <w:pStyle w:val="FrameContents"/>
-                              <w:rPr/>
                             </w:pPr>
                             <w:r>
                               <w:rPr>
@@ -754,18 +670,15 @@
                           <w:p>
                             <w:pPr>
                               <w:pStyle w:val="FrameContents"/>
-                              <w:spacing w:before="0" w:after="80"/>
                               <w:jc w:val="center"/>
-                              <w:rPr/>
                             </w:pPr>
-                            <w:r>
-                              <w:rPr/>
-                            </w:r>
                           </w:p>
                         </w:txbxContent>
                       </wps:txbx>
-                      <wps:bodyPr lIns="182880" rIns="182880" tIns="182880" bIns="182880" anchor="ctr">
-                        <a:prstTxWarp prst="textNoShape"/>
+                      <wps:bodyPr lIns="182880" tIns="182880" rIns="182880" bIns="182880" anchor="ctr">
+                        <a:prstTxWarp prst="textNoShape">
+                          <a:avLst/>
+                        </a:prstTxWarp>
                         <a:noAutofit/>
                       </wps:bodyPr>
                     </wps:wsp>
@@ -775,7 +688,32 @@
             </w:drawing>
           </mc:Choice>
           <mc:Fallback>
-            <w:pict/>
+            <w:pict>
+              <v:roundrect w14:anchorId="02535453" id="Rounded Rectangle 6" o:spid="_x0000_s1026" style="position:absolute;margin-left:-1pt;margin-top:3pt;width:539.7pt;height:59.95pt;z-index:2;visibility:visible;mso-wrap-style:square;mso-wrap-distance-left:0;mso-wrap-distance-top:0;mso-wrap-distance-right:0;mso-wrap-distance-bottom:0;mso-position-horizontal:absolute;mso-position-horizontal-relative:text;mso-position-vertical:absolute;mso-position-vertical-relative:text;v-text-anchor:middle" arcsize="10923f" o:gfxdata="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" fillcolor="#f2f2f2 [3052]" strokecolor="#bfbfbf [2412]" strokeweight=".18mm">
+                <v:stroke joinstyle="miter"/>
+                <v:textbox inset="14.4pt,14.4pt,14.4pt,14.4pt">
+                  <w:txbxContent>
+                    <w:p>
+                      <w:pPr>
+                        <w:pStyle w:val="FrameContents"/>
+                      </w:pPr>
+                      <w:r>
+                        <w:rPr>
+                          <w:color w:val="000000" w:themeColor="text1"/>
+                        </w:rPr>
+                        <w:t xml:space="preserve">Find out more about what to do : </w:t>
+                      </w:r>
+                    </w:p>
+                    <w:p>
+                      <w:pPr>
+                        <w:pStyle w:val="FrameContents"/>
+                        <w:jc w:val="center"/>
+                      </w:pPr>
+                    </w:p>
+                  </w:txbxContent>
+                </v:textbox>
+              </v:roundrect>
+            </w:pict>
           </mc:Fallback>
         </mc:AlternateContent>
       </w:r>
@@ -783,18 +721,21 @@
     <w:sectPr>
       <w:type w:val="continuous"/>
       <w:pgSz w:w="12240" w:h="15840"/>
-      <w:pgMar w:left="720" w:right="720" w:header="0" w:top="720" w:footer="0" w:bottom="720" w:gutter="0"/>
-      <w:formProt w:val="false"/>
-      <w:textDirection w:val="lrTb"/>
-      <w:docGrid w:type="default" w:linePitch="326" w:charSpace="0"/>
+      <w:pgMar w:top="720" w:right="720" w:bottom="720" w:left="720" w:header="0" w:footer="0" w:gutter="0"/>
+      <w:cols w:space="720"/>
+      <w:formProt w:val="0"/>
+      <w:docGrid w:linePitch="326"/>
     </w:sectPr>
   </w:body>
 </w:document>
 </file>
 
 <file path=word/numbering.xml><?xml version="1.0" encoding="utf-8"?>
-<w:numbering xmlns:w="http://schemas.openxmlformats.org/wordprocessingml/2006/main" xmlns:o="urn:schemas-microsoft-com:office:office" xmlns:r="http://schemas.openxmlformats.org/officeDocument/2006/relationships" xmlns:v="urn:schemas-microsoft-com:vml">
-  <w:abstractNum w:abstractNumId="1">
+<w:numbering xmlns:wpc="http://schemas.microsoft.com/office/word/2010/wordprocessingCanvas" xmlns:cx="http://schemas.microsoft.com/office/drawing/2014/chartex" xmlns:cx1="http://schemas.microsoft.com/office/drawing/2015/9/8/chartex" xmlns:mc="http://schemas.openxmlformats.org/markup-compatibility/2006" xmlns:o="urn:schemas-microsoft-com:office:office" xmlns:r="http://schemas.openxmlformats.org/officeDocument/2006/relationships" xmlns:m="http://schemas.openxmlformats.org/officeDocument/2006/math" xmlns:v="urn:schemas-microsoft-com:vml" xmlns:wp14="http://schemas.microsoft.com/office/word/2010/wordprocessingDrawing" xmlns:wp="http://schemas.openxmlformats.org/drawingml/2006/wordprocessingDrawing" xmlns:w10="urn:schemas-microsoft-com:office:word" xmlns:w="http://schemas.openxmlformats.org/wordprocessingml/2006/main" xmlns:w14="http://schemas.microsoft.com/office/word/2010/wordml" xmlns:w15="http://schemas.microsoft.com/office/word/2012/wordml" xmlns:w16se="http://schemas.microsoft.com/office/word/2015/wordml/symex" xmlns:wpg="http://schemas.microsoft.com/office/word/2010/wordprocessingGroup" xmlns:wpi="http://schemas.microsoft.com/office/word/2010/wordprocessingInk" xmlns:wne="http://schemas.microsoft.com/office/word/2006/wordml" xmlns:wps="http://schemas.microsoft.com/office/word/2010/wordprocessingShape" mc:Ignorable="w14 w15 w16se wp14">
+  <w:abstractNum w:abstractNumId="0" w15:restartNumberingAfterBreak="0">
+    <w:nsid w:val="1FC0467F"/>
+    <w:multiLevelType w:val="multilevel"/>
+    <w:tmpl w:val="6F684C1C"/>
     <w:lvl w:ilvl="0">
       <w:start w:val="1"/>
       <w:numFmt w:val="decimal"/>
@@ -804,12 +745,12 @@
         <w:ind w:left="360" w:hanging="360"/>
       </w:pPr>
       <w:rPr>
+        <w:b/>
+        <w:bCs w:val="0"/>
+        <w:i w:val="0"/>
+        <w:color w:val="000000"/>
         <w:sz w:val="20"/>
-        <w:i w:val="false"/>
-        <w:u w:val="none"/>
-        <w:b/>
-        <w:bCs w:val="false"/>
-        <w:color w:val="000000"/>
+        <w:u w:val="none"/>
       </w:rPr>
     </w:lvl>
     <w:lvl w:ilvl="1">
@@ -910,7 +851,105 @@
       </w:rPr>
     </w:lvl>
   </w:abstractNum>
-  <w:abstractNum w:abstractNumId="2">
+  <w:abstractNum w:abstractNumId="1" w15:restartNumberingAfterBreak="0">
+    <w:nsid w:val="24E9407D"/>
+    <w:multiLevelType w:val="multilevel"/>
+    <w:tmpl w:val="9ACAA976"/>
+    <w:lvl w:ilvl="0">
+      <w:start w:val="1"/>
+      <w:numFmt w:val="none"/>
+      <w:suff w:val="nothing"/>
+      <w:lvlText w:val=""/>
+      <w:lvlJc w:val="left"/>
+      <w:pPr>
+        <w:ind w:left="0" w:firstLine="0"/>
+      </w:pPr>
+    </w:lvl>
+    <w:lvl w:ilvl="1">
+      <w:start w:val="1"/>
+      <w:numFmt w:val="none"/>
+      <w:suff w:val="nothing"/>
+      <w:lvlText w:val=""/>
+      <w:lvlJc w:val="left"/>
+      <w:pPr>
+        <w:ind w:left="0" w:firstLine="0"/>
+      </w:pPr>
+    </w:lvl>
+    <w:lvl w:ilvl="2">
+      <w:start w:val="1"/>
+      <w:numFmt w:val="none"/>
+      <w:suff w:val="nothing"/>
+      <w:lvlText w:val=""/>
+      <w:lvlJc w:val="left"/>
+      <w:pPr>
+        <w:ind w:left="0" w:firstLine="0"/>
+      </w:pPr>
+    </w:lvl>
+    <w:lvl w:ilvl="3">
+      <w:start w:val="1"/>
+      <w:numFmt w:val="none"/>
+      <w:suff w:val="nothing"/>
+      <w:lvlText w:val=""/>
+      <w:lvlJc w:val="left"/>
+      <w:pPr>
+        <w:ind w:left="0" w:firstLine="0"/>
+      </w:pPr>
+    </w:lvl>
+    <w:lvl w:ilvl="4">
+      <w:start w:val="1"/>
+      <w:numFmt w:val="none"/>
+      <w:suff w:val="nothing"/>
+      <w:lvlText w:val=""/>
+      <w:lvlJc w:val="left"/>
+      <w:pPr>
+        <w:ind w:left="0" w:firstLine="0"/>
+      </w:pPr>
+    </w:lvl>
+    <w:lvl w:ilvl="5">
+      <w:start w:val="1"/>
+      <w:numFmt w:val="none"/>
+      <w:suff w:val="nothing"/>
+      <w:lvlText w:val=""/>
+      <w:lvlJc w:val="left"/>
+      <w:pPr>
+        <w:ind w:left="0" w:firstLine="0"/>
+      </w:pPr>
+    </w:lvl>
+    <w:lvl w:ilvl="6">
+      <w:start w:val="1"/>
+      <w:numFmt w:val="none"/>
+      <w:suff w:val="nothing"/>
+      <w:lvlText w:val=""/>
+      <w:lvlJc w:val="left"/>
+      <w:pPr>
+        <w:ind w:left="0" w:firstLine="0"/>
+      </w:pPr>
+    </w:lvl>
+    <w:lvl w:ilvl="7">
+      <w:start w:val="1"/>
+      <w:numFmt w:val="none"/>
+      <w:suff w:val="nothing"/>
+      <w:lvlText w:val=""/>
+      <w:lvlJc w:val="left"/>
+      <w:pPr>
+        <w:ind w:left="0" w:firstLine="0"/>
+      </w:pPr>
+    </w:lvl>
+    <w:lvl w:ilvl="8">
+      <w:start w:val="1"/>
+      <w:numFmt w:val="none"/>
+      <w:suff w:val="nothing"/>
+      <w:lvlText w:val=""/>
+      <w:lvlJc w:val="left"/>
+      <w:pPr>
+        <w:ind w:left="0" w:firstLine="0"/>
+      </w:pPr>
+    </w:lvl>
+  </w:abstractNum>
+  <w:abstractNum w:abstractNumId="2" w15:restartNumberingAfterBreak="0">
+    <w:nsid w:val="2D5C61CF"/>
+    <w:multiLevelType w:val="multilevel"/>
+    <w:tmpl w:val="0C78B8B0"/>
     <w:lvl w:ilvl="0">
       <w:start w:val="1"/>
       <w:numFmt w:val="decimal"/>
@@ -920,12 +959,12 @@
         <w:ind w:left="360" w:hanging="360"/>
       </w:pPr>
       <w:rPr>
+        <w:b/>
+        <w:bCs w:val="0"/>
+        <w:i w:val="0"/>
+        <w:color w:val="000000"/>
         <w:sz w:val="20"/>
-        <w:i w:val="false"/>
-        <w:u w:val="none"/>
-        <w:b/>
-        <w:bCs w:val="false"/>
-        <w:color w:val="000000"/>
+        <w:u w:val="none"/>
       </w:rPr>
     </w:lvl>
     <w:lvl w:ilvl="1">
@@ -1026,7 +1065,10 @@
       </w:rPr>
     </w:lvl>
   </w:abstractNum>
-  <w:abstractNum w:abstractNumId="3">
+  <w:abstractNum w:abstractNumId="3" w15:restartNumberingAfterBreak="0">
+    <w:nsid w:val="5390139C"/>
+    <w:multiLevelType w:val="multilevel"/>
+    <w:tmpl w:val="0958F450"/>
     <w:lvl w:ilvl="0">
       <w:start w:val="1"/>
       <w:numFmt w:val="decimal"/>
@@ -1036,12 +1078,12 @@
         <w:ind w:left="360" w:hanging="360"/>
       </w:pPr>
       <w:rPr>
+        <w:b/>
+        <w:bCs w:val="0"/>
+        <w:i w:val="0"/>
+        <w:color w:val="000000"/>
         <w:sz w:val="20"/>
-        <w:i w:val="false"/>
-        <w:u w:val="none"/>
-        <w:b/>
-        <w:bCs w:val="false"/>
-        <w:color w:val="000000"/>
+        <w:u w:val="none"/>
       </w:rPr>
     </w:lvl>
     <w:lvl w:ilvl="1">
@@ -1142,7 +1184,10 @@
       </w:rPr>
     </w:lvl>
   </w:abstractNum>
-  <w:abstractNum w:abstractNumId="4">
+  <w:abstractNum w:abstractNumId="4" w15:restartNumberingAfterBreak="0">
+    <w:nsid w:val="62470958"/>
+    <w:multiLevelType w:val="multilevel"/>
+    <w:tmpl w:val="2A4AD5E4"/>
     <w:lvl w:ilvl="0">
       <w:start w:val="1"/>
       <w:numFmt w:val="decimal"/>
@@ -1152,12 +1197,12 @@
         <w:ind w:left="360" w:hanging="360"/>
       </w:pPr>
       <w:rPr>
+        <w:b/>
+        <w:bCs w:val="0"/>
+        <w:i w:val="0"/>
+        <w:color w:val="000000"/>
         <w:sz w:val="20"/>
-        <w:i w:val="false"/>
-        <w:u w:val="none"/>
-        <w:b/>
-        <w:bCs w:val="false"/>
-        <w:color w:val="000000"/>
+        <w:u w:val="none"/>
       </w:rPr>
     </w:lvl>
     <w:lvl w:ilvl="1">
@@ -1258,141 +1303,47 @@
       </w:rPr>
     </w:lvl>
   </w:abstractNum>
-  <w:abstractNum w:abstractNumId="5">
-    <w:lvl w:ilvl="0">
-      <w:start w:val="1"/>
-      <w:numFmt w:val="none"/>
-      <w:suff w:val="nothing"/>
-      <w:lvlText w:val=""/>
-      <w:lvlJc w:val="left"/>
-      <w:pPr>
-        <w:ind w:left="0" w:hanging="0"/>
-      </w:pPr>
-    </w:lvl>
-    <w:lvl w:ilvl="1">
-      <w:start w:val="1"/>
-      <w:numFmt w:val="none"/>
-      <w:suff w:val="nothing"/>
-      <w:lvlText w:val=""/>
-      <w:lvlJc w:val="left"/>
-      <w:pPr>
-        <w:ind w:left="0" w:hanging="0"/>
-      </w:pPr>
-    </w:lvl>
-    <w:lvl w:ilvl="2">
-      <w:start w:val="1"/>
-      <w:numFmt w:val="none"/>
-      <w:suff w:val="nothing"/>
-      <w:lvlText w:val=""/>
-      <w:lvlJc w:val="left"/>
-      <w:pPr>
-        <w:ind w:left="0" w:hanging="0"/>
-      </w:pPr>
-    </w:lvl>
-    <w:lvl w:ilvl="3">
-      <w:start w:val="1"/>
-      <w:numFmt w:val="none"/>
-      <w:suff w:val="nothing"/>
-      <w:lvlText w:val=""/>
-      <w:lvlJc w:val="left"/>
-      <w:pPr>
-        <w:ind w:left="0" w:hanging="0"/>
-      </w:pPr>
-    </w:lvl>
-    <w:lvl w:ilvl="4">
-      <w:start w:val="1"/>
-      <w:numFmt w:val="none"/>
-      <w:suff w:val="nothing"/>
-      <w:lvlText w:val=""/>
-      <w:lvlJc w:val="left"/>
-      <w:pPr>
-        <w:ind w:left="0" w:hanging="0"/>
-      </w:pPr>
-    </w:lvl>
-    <w:lvl w:ilvl="5">
-      <w:start w:val="1"/>
-      <w:numFmt w:val="none"/>
-      <w:suff w:val="nothing"/>
-      <w:lvlText w:val=""/>
-      <w:lvlJc w:val="left"/>
-      <w:pPr>
-        <w:ind w:left="0" w:hanging="0"/>
-      </w:pPr>
-    </w:lvl>
-    <w:lvl w:ilvl="6">
-      <w:start w:val="1"/>
-      <w:numFmt w:val="none"/>
-      <w:suff w:val="nothing"/>
-      <w:lvlText w:val=""/>
-      <w:lvlJc w:val="left"/>
-      <w:pPr>
-        <w:ind w:left="0" w:hanging="0"/>
-      </w:pPr>
-    </w:lvl>
-    <w:lvl w:ilvl="7">
-      <w:start w:val="1"/>
-      <w:numFmt w:val="none"/>
-      <w:suff w:val="nothing"/>
-      <w:lvlText w:val=""/>
-      <w:lvlJc w:val="left"/>
-      <w:pPr>
-        <w:ind w:left="0" w:hanging="0"/>
-      </w:pPr>
-    </w:lvl>
-    <w:lvl w:ilvl="8">
-      <w:start w:val="1"/>
-      <w:numFmt w:val="none"/>
-      <w:suff w:val="nothing"/>
-      <w:lvlText w:val=""/>
-      <w:lvlJc w:val="left"/>
-      <w:pPr>
-        <w:ind w:left="0" w:hanging="0"/>
-      </w:pPr>
-    </w:lvl>
-  </w:abstractNum>
   <w:num w:numId="1">
-    <w:abstractNumId w:val="1"/>
+    <w:abstractNumId w:val="3"/>
   </w:num>
   <w:num w:numId="2">
     <w:abstractNumId w:val="2"/>
   </w:num>
   <w:num w:numId="3">
-    <w:abstractNumId w:val="3"/>
+    <w:abstractNumId w:val="4"/>
   </w:num>
   <w:num w:numId="4">
-    <w:abstractNumId w:val="4"/>
+    <w:abstractNumId w:val="0"/>
   </w:num>
   <w:num w:numId="5">
-    <w:abstractNumId w:val="5"/>
+    <w:abstractNumId w:val="1"/>
   </w:num>
 </w:numbering>
 </file>
 
 <file path=word/styles.xml><?xml version="1.0" encoding="utf-8"?>
-<w:styles xmlns:w="http://schemas.openxmlformats.org/wordprocessingml/2006/main" xmlns:w14="http://schemas.microsoft.com/office/word/2010/wordml" xmlns:mc="http://schemas.openxmlformats.org/markup-compatibility/2006" mc:Ignorable="w14">
+<w:styles xmlns:mc="http://schemas.openxmlformats.org/markup-compatibility/2006" xmlns:r="http://schemas.openxmlformats.org/officeDocument/2006/relationships" xmlns:w="http://schemas.openxmlformats.org/wordprocessingml/2006/main" xmlns:w14="http://schemas.microsoft.com/office/word/2010/wordml" xmlns:w15="http://schemas.microsoft.com/office/word/2012/wordml" xmlns:w16se="http://schemas.microsoft.com/office/word/2015/wordml/symex" mc:Ignorable="w14 w15 w16se">
   <w:docDefaults>
     <w:rPrDefault>
       <w:rPr>
-        <w:rFonts w:ascii="Arial" w:hAnsi="Arial" w:eastAsia="" w:cs="" w:asciiTheme="minorHAnsi" w:cstheme="minorBidi" w:eastAsiaTheme="minorEastAsia" w:hAnsiTheme="minorHAnsi"/>
+        <w:rFonts w:asciiTheme="minorHAnsi" w:eastAsiaTheme="minorEastAsia" w:hAnsiTheme="minorHAnsi" w:cstheme="minorBidi"/>
         <w:szCs w:val="22"/>
         <w:lang w:val="en" w:eastAsia="en-US" w:bidi="ar-SA"/>
       </w:rPr>
     </w:rPrDefault>
-    <w:pPrDefault>
-      <w:pPr/>
-    </w:pPrDefault>
+    <w:pPrDefault/>
   </w:docDefaults>
   <w:latentStyles w:defLockedState="0" w:defUIPriority="99" w:defSemiHidden="0" w:defUnhideWhenUsed="0" w:defQFormat="0" w:count="371">
     <w:lsdException w:name="Normal" w:uiPriority="0" w:qFormat="1"/>
     <w:lsdException w:name="heading 1" w:uiPriority="9" w:qFormat="1"/>
-    <w:lsdException w:name="heading 2" w:uiPriority="9" w:semiHidden="1" w:unhideWhenUsed="1" w:qFormat="1"/>
-    <w:lsdException w:name="heading 3" w:uiPriority="9" w:semiHidden="1" w:unhideWhenUsed="1" w:qFormat="1"/>
-    <w:lsdException w:name="heading 4" w:uiPriority="9" w:semiHidden="1" w:unhideWhenUsed="1" w:qFormat="1"/>
-    <w:lsdException w:name="heading 5" w:uiPriority="9" w:semiHidden="1" w:unhideWhenUsed="1" w:qFormat="1"/>
-    <w:lsdException w:name="heading 6" w:uiPriority="9" w:semiHidden="1" w:unhideWhenUsed="1" w:qFormat="1"/>
-    <w:lsdException w:name="heading 7" w:uiPriority="9" w:semiHidden="1" w:unhideWhenUsed="1" w:qFormat="1"/>
-    <w:lsdException w:name="heading 8" w:uiPriority="9" w:semiHidden="1" w:unhideWhenUsed="1" w:qFormat="1"/>
-    <w:lsdException w:name="heading 9" w:uiPriority="9" w:semiHidden="1" w:unhideWhenUsed="1" w:qFormat="1"/>
+    <w:lsdException w:name="heading 2" w:semiHidden="1" w:uiPriority="9" w:unhideWhenUsed="1" w:qFormat="1"/>
+    <w:lsdException w:name="heading 3" w:semiHidden="1" w:uiPriority="9" w:unhideWhenUsed="1" w:qFormat="1"/>
+    <w:lsdException w:name="heading 4" w:semiHidden="1" w:uiPriority="9" w:unhideWhenUsed="1" w:qFormat="1"/>
+    <w:lsdException w:name="heading 5" w:semiHidden="1" w:uiPriority="9" w:unhideWhenUsed="1" w:qFormat="1"/>
+    <w:lsdException w:name="heading 6" w:semiHidden="1" w:uiPriority="9" w:unhideWhenUsed="1" w:qFormat="1"/>
+    <w:lsdException w:name="heading 7" w:semiHidden="1" w:uiPriority="9" w:unhideWhenUsed="1" w:qFormat="1"/>
+    <w:lsdException w:name="heading 8" w:semiHidden="1" w:uiPriority="9" w:unhideWhenUsed="1" w:qFormat="1"/>
+    <w:lsdException w:name="heading 9" w:semiHidden="1" w:uiPriority="9" w:unhideWhenUsed="1" w:qFormat="1"/>
     <w:lsdException w:name="index 1" w:semiHidden="1" w:unhideWhenUsed="1"/>
     <w:lsdException w:name="index 2" w:semiHidden="1" w:unhideWhenUsed="1"/>
     <w:lsdException w:name="index 3" w:semiHidden="1" w:unhideWhenUsed="1"/>
@@ -1402,22 +1353,22 @@
     <w:lsdException w:name="index 7" w:semiHidden="1" w:unhideWhenUsed="1"/>
     <w:lsdException w:name="index 8" w:semiHidden="1" w:unhideWhenUsed="1"/>
     <w:lsdException w:name="index 9" w:semiHidden="1" w:unhideWhenUsed="1"/>
-    <w:lsdException w:name="toc 1" w:uiPriority="39" w:semiHidden="1" w:unhideWhenUsed="1"/>
-    <w:lsdException w:name="toc 2" w:uiPriority="39" w:semiHidden="1" w:unhideWhenUsed="1"/>
-    <w:lsdException w:name="toc 3" w:uiPriority="39" w:semiHidden="1" w:unhideWhenUsed="1"/>
-    <w:lsdException w:name="toc 4" w:uiPriority="39" w:semiHidden="1" w:unhideWhenUsed="1"/>
-    <w:lsdException w:name="toc 5" w:uiPriority="39" w:semiHidden="1" w:unhideWhenUsed="1"/>
-    <w:lsdException w:name="toc 6" w:uiPriority="39" w:semiHidden="1" w:unhideWhenUsed="1"/>
-    <w:lsdException w:name="toc 7" w:uiPriority="39" w:semiHidden="1" w:unhideWhenUsed="1"/>
-    <w:lsdException w:name="toc 8" w:uiPriority="39" w:semiHidden="1" w:unhideWhenUsed="1"/>
-    <w:lsdException w:name="toc 9" w:uiPriority="39" w:semiHidden="1" w:unhideWhenUsed="1"/>
+    <w:lsdException w:name="toc 1" w:semiHidden="1" w:uiPriority="39" w:unhideWhenUsed="1"/>
+    <w:lsdException w:name="toc 2" w:semiHidden="1" w:uiPriority="39" w:unhideWhenUsed="1"/>
+    <w:lsdException w:name="toc 3" w:semiHidden="1" w:uiPriority="39" w:unhideWhenUsed="1"/>
+    <w:lsdException w:name="toc 4" w:semiHidden="1" w:uiPriority="39" w:unhideWhenUsed="1"/>
+    <w:lsdException w:name="toc 5" w:semiHidden="1" w:uiPriority="39" w:unhideWhenUsed="1"/>
+    <w:lsdException w:name="toc 6" w:semiHidden="1" w:uiPriority="39" w:unhideWhenUsed="1"/>
+    <w:lsdException w:name="toc 7" w:semiHidden="1" w:uiPriority="39" w:unhideWhenUsed="1"/>
+    <w:lsdException w:name="toc 8" w:semiHidden="1" w:uiPriority="39" w:unhideWhenUsed="1"/>
+    <w:lsdException w:name="toc 9" w:semiHidden="1" w:uiPriority="39" w:unhideWhenUsed="1"/>
     <w:lsdException w:name="Normal Indent" w:semiHidden="1" w:unhideWhenUsed="1"/>
     <w:lsdException w:name="footnote text" w:semiHidden="1" w:unhideWhenUsed="1"/>
     <w:lsdException w:name="annotation text" w:semiHidden="1" w:unhideWhenUsed="1"/>
     <w:lsdException w:name="header" w:semiHidden="1" w:unhideWhenUsed="1"/>
     <w:lsdException w:name="footer" w:semiHidden="1" w:unhideWhenUsed="1"/>
     <w:lsdException w:name="index heading" w:semiHidden="1" w:unhideWhenUsed="1"/>
-    <w:lsdException w:name="caption" w:uiPriority="35" w:semiHidden="1" w:unhideWhenUsed="1" w:qFormat="1"/>
+    <w:lsdException w:name="caption" w:semiHidden="1" w:uiPriority="35" w:unhideWhenUsed="1" w:qFormat="1"/>
     <w:lsdException w:name="table of figures" w:semiHidden="1" w:unhideWhenUsed="1"/>
     <w:lsdException w:name="envelope address" w:semiHidden="1" w:unhideWhenUsed="1"/>
     <w:lsdException w:name="envelope return" w:semiHidden="1" w:unhideWhenUsed="1"/>
@@ -1448,7 +1399,7 @@
     <w:lsdException w:name="Title" w:uiPriority="10" w:qFormat="1"/>
     <w:lsdException w:name="Closing" w:semiHidden="1" w:unhideWhenUsed="1"/>
     <w:lsdException w:name="Signature" w:semiHidden="1" w:unhideWhenUsed="1"/>
-    <w:lsdException w:name="Default Paragraph Font" w:uiPriority="1" w:semiHidden="1" w:unhideWhenUsed="1"/>
+    <w:lsdException w:name="Default Paragraph Font" w:semiHidden="1" w:uiPriority="1" w:unhideWhenUsed="1"/>
     <w:lsdException w:name="Body Text" w:semiHidden="1" w:unhideWhenUsed="1"/>
     <w:lsdException w:name="Body Text Indent" w:semiHidden="1" w:unhideWhenUsed="1"/>
     <w:lsdException w:name="List Continue" w:semiHidden="1" w:unhideWhenUsed="1"/>
@@ -1648,8 +1599,8 @@
     <w:lsdException w:name="Subtle Reference" w:uiPriority="31" w:qFormat="1"/>
     <w:lsdException w:name="Intense Reference" w:uiPriority="32" w:qFormat="1"/>
     <w:lsdException w:name="Book Title" w:uiPriority="33" w:qFormat="1"/>
-    <w:lsdException w:name="Bibliography" w:uiPriority="37" w:semiHidden="1" w:unhideWhenUsed="1"/>
-    <w:lsdException w:name="TOC Heading" w:uiPriority="39" w:semiHidden="1" w:unhideWhenUsed="1" w:qFormat="1"/>
+    <w:lsdException w:name="Bibliography" w:semiHidden="1" w:uiPriority="37" w:unhideWhenUsed="1"/>
+    <w:lsdException w:name="TOC Heading" w:semiHidden="1" w:uiPriority="39" w:unhideWhenUsed="1" w:qFormat="1"/>
     <w:lsdException w:name="Plain Table 1" w:uiPriority="41"/>
     <w:lsdException w:name="Plain Table 2" w:uiPriority="42"/>
     <w:lsdException w:name="Plain Table 3" w:uiPriority="43"/>
@@ -1755,39 +1706,31 @@
     <w:lsdException w:name="List Table 6 Colorful Accent 6" w:uiPriority="51"/>
     <w:lsdException w:name="List Table 7 Colorful Accent 6" w:uiPriority="52"/>
   </w:latentStyles>
-  <w:style w:type="paragraph" w:styleId="Normal" w:default="1">
+  <w:style w:type="paragraph" w:default="1" w:styleId="Normal">
     <w:name w:val="Normal"/>
     <w:qFormat/>
-    <w:rsid w:val="00f47a36"/>
+    <w:rsid w:val="00F47A36"/>
     <w:pPr>
-      <w:widowControl/>
-      <w:bidi w:val="0"/>
-      <w:spacing w:before="0" w:after="80"/>
-      <w:jc w:val="left"/>
+      <w:spacing w:after="80"/>
     </w:pPr>
     <w:rPr>
-      <w:rFonts w:ascii="Arial" w:hAnsi="Arial" w:eastAsia="" w:cs="" w:asciiTheme="minorHAnsi" w:cstheme="minorBidi" w:eastAsiaTheme="minorEastAsia" w:hAnsiTheme="minorHAnsi"/>
-      <w:color w:val="auto"/>
-      <w:kern w:val="0"/>
-      <w:sz w:val="20"/>
       <w:szCs w:val="20"/>
-      <w:lang w:val="en" w:eastAsia="en-US" w:bidi="ar-SA"/>
     </w:rPr>
   </w:style>
   <w:style w:type="paragraph" w:styleId="Heading1">
-    <w:name w:val="Heading 1"/>
+    <w:name w:val="heading 1"/>
     <w:basedOn w:val="Normal"/>
     <w:next w:val="Normal"/>
     <w:link w:val="Heading1Char"/>
     <w:uiPriority w:val="9"/>
     <w:qFormat/>
-    <w:rsid w:val="00957d00"/>
+    <w:rsid w:val="00957D00"/>
     <w:pPr>
-      <w:spacing w:lineRule="auto" w:line="360" w:before="600" w:after="0"/>
+      <w:spacing w:before="600" w:after="0" w:line="360" w:lineRule="auto"/>
       <w:outlineLvl w:val="0"/>
     </w:pPr>
     <w:rPr>
-      <w:rFonts w:ascii="Arial" w:hAnsi="Arial" w:eastAsia="" w:cs="" w:asciiTheme="majorHAnsi" w:cstheme="majorBidi" w:eastAsiaTheme="majorEastAsia" w:hAnsiTheme="majorHAnsi"/>
+      <w:rFonts w:asciiTheme="majorHAnsi" w:eastAsiaTheme="majorEastAsia" w:hAnsiTheme="majorHAnsi" w:cstheme="majorBidi"/>
       <w:b/>
       <w:bCs/>
       <w:i/>
@@ -1797,14 +1740,14 @@
     </w:rPr>
   </w:style>
   <w:style w:type="paragraph" w:styleId="Heading2">
-    <w:name w:val="Heading 2"/>
+    <w:name w:val="heading 2"/>
     <w:basedOn w:val="Normal"/>
     <w:next w:val="Normal"/>
     <w:link w:val="Heading2Char"/>
     <w:uiPriority w:val="9"/>
     <w:unhideWhenUsed/>
     <w:qFormat/>
-    <w:rsid w:val="00b628b2"/>
+    <w:rsid w:val="00B628B2"/>
     <w:pPr>
       <w:pBdr>
         <w:bottom w:val="single" w:sz="12" w:space="3" w:color="0074F1"/>
@@ -1813,7 +1756,7 @@
       <w:outlineLvl w:val="1"/>
     </w:pPr>
     <w:rPr>
-      <w:rFonts w:ascii="Arial" w:hAnsi="Arial" w:eastAsia="" w:cs="" w:asciiTheme="majorHAnsi" w:cstheme="majorBidi" w:eastAsiaTheme="majorEastAsia" w:hAnsiTheme="majorHAnsi"/>
+      <w:rFonts w:asciiTheme="majorHAnsi" w:eastAsiaTheme="majorEastAsia" w:hAnsiTheme="majorHAnsi" w:cstheme="majorBidi"/>
       <w:b/>
       <w:bCs/>
       <w:color w:val="0074F1"/>
@@ -1822,20 +1765,20 @@
     </w:rPr>
   </w:style>
   <w:style w:type="paragraph" w:styleId="Heading3">
-    <w:name w:val="Heading 3"/>
+    <w:name w:val="heading 3"/>
     <w:basedOn w:val="Normal"/>
     <w:next w:val="Normal"/>
     <w:link w:val="Heading3Char"/>
     <w:uiPriority w:val="9"/>
     <w:unhideWhenUsed/>
     <w:qFormat/>
-    <w:rsid w:val="003721ae"/>
+    <w:rsid w:val="003721AE"/>
     <w:pPr>
       <w:spacing w:before="320" w:after="0"/>
       <w:outlineLvl w:val="2"/>
     </w:pPr>
     <w:rPr>
-      <w:rFonts w:ascii="Arial" w:hAnsi="Arial" w:eastAsia="" w:cs="" w:asciiTheme="majorHAnsi" w:cstheme="majorBidi" w:eastAsiaTheme="majorEastAsia" w:hAnsiTheme="majorHAnsi"/>
+      <w:rFonts w:asciiTheme="majorHAnsi" w:eastAsiaTheme="majorEastAsia" w:hAnsiTheme="majorHAnsi" w:cstheme="majorBidi"/>
       <w:b/>
       <w:bCs/>
       <w:sz w:val="21"/>
@@ -1843,20 +1786,20 @@
     </w:rPr>
   </w:style>
   <w:style w:type="paragraph" w:styleId="Heading4">
-    <w:name w:val="Heading 4"/>
+    <w:name w:val="heading 4"/>
     <w:basedOn w:val="Normal"/>
     <w:next w:val="Normal"/>
     <w:link w:val="Heading4Char"/>
     <w:uiPriority w:val="9"/>
     <w:unhideWhenUsed/>
     <w:qFormat/>
-    <w:rsid w:val="00957d00"/>
+    <w:rsid w:val="00957D00"/>
     <w:pPr>
-      <w:spacing w:lineRule="auto" w:line="360" w:before="280" w:after="0"/>
+      <w:spacing w:before="280" w:after="0" w:line="360" w:lineRule="auto"/>
       <w:outlineLvl w:val="3"/>
     </w:pPr>
     <w:rPr>
-      <w:rFonts w:ascii="Arial" w:hAnsi="Arial" w:eastAsia="" w:cs="" w:asciiTheme="majorHAnsi" w:cstheme="majorBidi" w:eastAsiaTheme="majorEastAsia" w:hAnsiTheme="majorHAnsi"/>
+      <w:rFonts w:asciiTheme="majorHAnsi" w:eastAsiaTheme="majorEastAsia" w:hAnsiTheme="majorHAnsi" w:cstheme="majorBidi"/>
       <w:b/>
       <w:bCs/>
       <w:i/>
@@ -1866,20 +1809,20 @@
     </w:rPr>
   </w:style>
   <w:style w:type="paragraph" w:styleId="Heading5">
-    <w:name w:val="Heading 5"/>
+    <w:name w:val="heading 5"/>
     <w:basedOn w:val="Normal"/>
     <w:next w:val="Normal"/>
     <w:link w:val="Heading5Char"/>
     <w:uiPriority w:val="9"/>
     <w:unhideWhenUsed/>
     <w:qFormat/>
-    <w:rsid w:val="00957d00"/>
+    <w:rsid w:val="00957D00"/>
     <w:pPr>
-      <w:spacing w:lineRule="auto" w:line="360" w:before="280" w:after="0"/>
+      <w:spacing w:before="280" w:after="0" w:line="360" w:lineRule="auto"/>
       <w:outlineLvl w:val="4"/>
     </w:pPr>
     <w:rPr>
-      <w:rFonts w:ascii="Arial" w:hAnsi="Arial" w:eastAsia="" w:cs="" w:asciiTheme="majorHAnsi" w:cstheme="majorBidi" w:eastAsiaTheme="majorEastAsia" w:hAnsiTheme="majorHAnsi"/>
+      <w:rFonts w:asciiTheme="majorHAnsi" w:eastAsiaTheme="majorEastAsia" w:hAnsiTheme="majorHAnsi" w:cstheme="majorBidi"/>
       <w:b/>
       <w:bCs/>
       <w:i/>
@@ -1887,20 +1830,20 @@
     </w:rPr>
   </w:style>
   <w:style w:type="paragraph" w:styleId="Heading6">
-    <w:name w:val="Heading 6"/>
+    <w:name w:val="heading 6"/>
     <w:basedOn w:val="Normal"/>
     <w:next w:val="Normal"/>
     <w:link w:val="Heading6Char"/>
     <w:uiPriority w:val="9"/>
     <w:unhideWhenUsed/>
     <w:qFormat/>
-    <w:rsid w:val="00957d00"/>
+    <w:rsid w:val="00957D00"/>
     <w:pPr>
-      <w:spacing w:lineRule="auto" w:line="360" w:before="280" w:after="80"/>
+      <w:spacing w:before="280" w:line="360" w:lineRule="auto"/>
       <w:outlineLvl w:val="5"/>
     </w:pPr>
     <w:rPr>
-      <w:rFonts w:ascii="Arial" w:hAnsi="Arial" w:eastAsia="" w:cs="" w:asciiTheme="majorHAnsi" w:cstheme="majorBidi" w:eastAsiaTheme="majorEastAsia" w:hAnsiTheme="majorHAnsi"/>
+      <w:rFonts w:asciiTheme="majorHAnsi" w:eastAsiaTheme="majorEastAsia" w:hAnsiTheme="majorHAnsi" w:cstheme="majorBidi"/>
       <w:b/>
       <w:bCs/>
       <w:i/>
@@ -1908,7 +1851,7 @@
     </w:rPr>
   </w:style>
   <w:style w:type="paragraph" w:styleId="Heading7">
-    <w:name w:val="Heading 7"/>
+    <w:name w:val="heading 7"/>
     <w:basedOn w:val="Normal"/>
     <w:next w:val="Normal"/>
     <w:link w:val="Heading7Char"/>
@@ -1916,13 +1859,13 @@
     <w:semiHidden/>
     <w:unhideWhenUsed/>
     <w:qFormat/>
-    <w:rsid w:val="00957d00"/>
+    <w:rsid w:val="00957D00"/>
     <w:pPr>
-      <w:spacing w:lineRule="auto" w:line="360" w:before="280" w:after="0"/>
+      <w:spacing w:before="280" w:after="0" w:line="360" w:lineRule="auto"/>
       <w:outlineLvl w:val="6"/>
     </w:pPr>
     <w:rPr>
-      <w:rFonts w:ascii="Arial" w:hAnsi="Arial" w:eastAsia="" w:cs="" w:asciiTheme="majorHAnsi" w:cstheme="majorBidi" w:eastAsiaTheme="majorEastAsia" w:hAnsiTheme="majorHAnsi"/>
+      <w:rFonts w:asciiTheme="majorHAnsi" w:eastAsiaTheme="majorEastAsia" w:hAnsiTheme="majorHAnsi" w:cstheme="majorBidi"/>
       <w:b/>
       <w:bCs/>
       <w:i/>
@@ -1930,7 +1873,7 @@
     </w:rPr>
   </w:style>
   <w:style w:type="paragraph" w:styleId="Heading8">
-    <w:name w:val="Heading 8"/>
+    <w:name w:val="heading 8"/>
     <w:basedOn w:val="Normal"/>
     <w:next w:val="Normal"/>
     <w:link w:val="Heading8Char"/>
@@ -1938,13 +1881,13 @@
     <w:semiHidden/>
     <w:unhideWhenUsed/>
     <w:qFormat/>
-    <w:rsid w:val="00957d00"/>
+    <w:rsid w:val="00957D00"/>
     <w:pPr>
-      <w:spacing w:lineRule="auto" w:line="360" w:before="280" w:after="0"/>
+      <w:spacing w:before="280" w:after="0" w:line="360" w:lineRule="auto"/>
       <w:outlineLvl w:val="7"/>
     </w:pPr>
     <w:rPr>
-      <w:rFonts w:ascii="Arial" w:hAnsi="Arial" w:eastAsia="" w:cs="" w:asciiTheme="majorHAnsi" w:cstheme="majorBidi" w:eastAsiaTheme="majorEastAsia" w:hAnsiTheme="majorHAnsi"/>
+      <w:rFonts w:asciiTheme="majorHAnsi" w:eastAsiaTheme="majorEastAsia" w:hAnsiTheme="majorHAnsi" w:cstheme="majorBidi"/>
       <w:b/>
       <w:bCs/>
       <w:i/>
@@ -1954,7 +1897,7 @@
     </w:rPr>
   </w:style>
   <w:style w:type="paragraph" w:styleId="Heading9">
-    <w:name w:val="Heading 9"/>
+    <w:name w:val="heading 9"/>
     <w:basedOn w:val="Normal"/>
     <w:next w:val="Normal"/>
     <w:link w:val="Heading9Char"/>
@@ -1962,728 +1905,24 @@
     <w:semiHidden/>
     <w:unhideWhenUsed/>
     <w:qFormat/>
-    <w:rsid w:val="00957d00"/>
+    <w:rsid w:val="00957D00"/>
     <w:pPr>
-      <w:spacing w:lineRule="auto" w:line="360" w:before="280" w:after="0"/>
+      <w:spacing w:before="280" w:after="0" w:line="360" w:lineRule="auto"/>
       <w:outlineLvl w:val="8"/>
     </w:pPr>
     <w:rPr>
-      <w:rFonts w:ascii="Arial" w:hAnsi="Arial" w:eastAsia="" w:cs="" w:asciiTheme="majorHAnsi" w:cstheme="majorBidi" w:eastAsiaTheme="majorEastAsia" w:hAnsiTheme="majorHAnsi"/>
+      <w:rFonts w:asciiTheme="majorHAnsi" w:eastAsiaTheme="majorEastAsia" w:hAnsiTheme="majorHAnsi" w:cstheme="majorBidi"/>
       <w:i/>
       <w:iCs/>
       <w:sz w:val="18"/>
       <w:szCs w:val="18"/>
     </w:rPr>
   </w:style>
-  <w:style w:type="character" w:styleId="DefaultParagraphFont" w:default="1">
+  <w:style w:type="character" w:default="1" w:styleId="DefaultParagraphFont">
     <w:name w:val="Default Paragraph Font"/>
     <w:uiPriority w:val="1"/>
     <w:semiHidden/>
     <w:unhideWhenUsed/>
-    <w:qFormat/>
-    <w:rPr/>
-  </w:style>
-  <w:style w:type="character" w:styleId="CommentTextChar" w:customStyle="1">
-    <w:name w:val="Comment Text Char"/>
-    <w:basedOn w:val="DefaultParagraphFont"/>
-    <w:link w:val="CommentText"/>
-    <w:uiPriority w:val="99"/>
-    <w:semiHidden/>
-    <w:qFormat/>
-    <w:rPr>
-      <w:sz w:val="20"/>
-      <w:szCs w:val="20"/>
-    </w:rPr>
-  </w:style>
-  <w:style w:type="character" w:styleId="Annotationreference">
-    <w:name w:val="annotation reference"/>
-    <w:basedOn w:val="DefaultParagraphFont"/>
-    <w:uiPriority w:val="99"/>
-    <w:semiHidden/>
-    <w:unhideWhenUsed/>
-    <w:qFormat/>
-    <w:rPr>
-      <w:sz w:val="16"/>
-      <w:szCs w:val="16"/>
-    </w:rPr>
-  </w:style>
-  <w:style w:type="character" w:styleId="BalloonTextChar" w:customStyle="1">
-    <w:name w:val="Balloon Text Char"/>
-    <w:basedOn w:val="DefaultParagraphFont"/>
-    <w:link w:val="BalloonText"/>
-    <w:uiPriority w:val="99"/>
-    <w:semiHidden/>
-    <w:qFormat/>
-    <w:rsid w:val="00533458"/>
-    <w:rPr>
-      <w:rFonts w:ascii="Segoe UI" w:hAnsi="Segoe UI" w:cs="Segoe UI"/>
-      <w:sz w:val="18"/>
-      <w:szCs w:val="18"/>
-    </w:rPr>
-  </w:style>
-  <w:style w:type="character" w:styleId="HeaderChar" w:customStyle="1">
-    <w:name w:val="Header Char"/>
-    <w:basedOn w:val="DefaultParagraphFont"/>
-    <w:link w:val="Header"/>
-    <w:uiPriority w:val="99"/>
-    <w:qFormat/>
-    <w:rsid w:val="00533458"/>
-    <w:rPr/>
-  </w:style>
-  <w:style w:type="character" w:styleId="FooterChar" w:customStyle="1">
-    <w:name w:val="Footer Char"/>
-    <w:basedOn w:val="DefaultParagraphFont"/>
-    <w:link w:val="Footer"/>
-    <w:uiPriority w:val="99"/>
-    <w:qFormat/>
-    <w:rsid w:val="00533458"/>
-    <w:rPr/>
-  </w:style>
-  <w:style w:type="character" w:styleId="Heading1Char" w:customStyle="1">
-    <w:name w:val="Heading 1 Char"/>
-    <w:basedOn w:val="DefaultParagraphFont"/>
-    <w:link w:val="Heading1"/>
-    <w:uiPriority w:val="9"/>
-    <w:qFormat/>
-    <w:rsid w:val="00957d00"/>
-    <w:rPr>
-      <w:rFonts w:ascii="Arial" w:hAnsi="Arial" w:eastAsia="" w:cs="" w:asciiTheme="majorHAnsi" w:cstheme="majorBidi" w:eastAsiaTheme="majorEastAsia" w:hAnsiTheme="majorHAnsi"/>
-      <w:b/>
-      <w:bCs/>
-      <w:i/>
-      <w:iCs/>
-      <w:sz w:val="32"/>
-      <w:szCs w:val="32"/>
-    </w:rPr>
-  </w:style>
-  <w:style w:type="character" w:styleId="Heading2Char" w:customStyle="1">
-    <w:name w:val="Heading 2 Char"/>
-    <w:basedOn w:val="DefaultParagraphFont"/>
-    <w:link w:val="Heading2"/>
-    <w:uiPriority w:val="9"/>
-    <w:qFormat/>
-    <w:rsid w:val="00b628b2"/>
-    <w:rPr>
-      <w:rFonts w:ascii="Arial" w:hAnsi="Arial" w:eastAsia="" w:cs="" w:asciiTheme="majorHAnsi" w:cstheme="majorBidi" w:eastAsiaTheme="majorEastAsia" w:hAnsiTheme="majorHAnsi"/>
-      <w:b/>
-      <w:bCs/>
-      <w:color w:val="0074F1"/>
-      <w:sz w:val="24"/>
-      <w:szCs w:val="24"/>
-    </w:rPr>
-  </w:style>
-  <w:style w:type="character" w:styleId="Heading3Char" w:customStyle="1">
-    <w:name w:val="Heading 3 Char"/>
-    <w:basedOn w:val="DefaultParagraphFont"/>
-    <w:link w:val="Heading3"/>
-    <w:uiPriority w:val="9"/>
-    <w:qFormat/>
-    <w:rsid w:val="003721ae"/>
-    <w:rPr>
-      <w:rFonts w:ascii="Arial" w:hAnsi="Arial" w:eastAsia="" w:cs="" w:asciiTheme="majorHAnsi" w:cstheme="majorBidi" w:eastAsiaTheme="majorEastAsia" w:hAnsiTheme="majorHAnsi"/>
-      <w:b/>
-      <w:bCs/>
-      <w:sz w:val="21"/>
-      <w:szCs w:val="21"/>
-    </w:rPr>
-  </w:style>
-  <w:style w:type="character" w:styleId="Heading4Char" w:customStyle="1">
-    <w:name w:val="Heading 4 Char"/>
-    <w:basedOn w:val="DefaultParagraphFont"/>
-    <w:link w:val="Heading4"/>
-    <w:uiPriority w:val="9"/>
-    <w:qFormat/>
-    <w:rsid w:val="00957d00"/>
-    <w:rPr>
-      <w:rFonts w:ascii="Arial" w:hAnsi="Arial" w:eastAsia="" w:cs="" w:asciiTheme="majorHAnsi" w:cstheme="majorBidi" w:eastAsiaTheme="majorEastAsia" w:hAnsiTheme="majorHAnsi"/>
-      <w:b/>
-      <w:bCs/>
-      <w:i/>
-      <w:iCs/>
-      <w:sz w:val="24"/>
-      <w:szCs w:val="24"/>
-    </w:rPr>
-  </w:style>
-  <w:style w:type="character" w:styleId="Heading5Char" w:customStyle="1">
-    <w:name w:val="Heading 5 Char"/>
-    <w:basedOn w:val="DefaultParagraphFont"/>
-    <w:link w:val="Heading5"/>
-    <w:uiPriority w:val="9"/>
-    <w:qFormat/>
-    <w:rsid w:val="00957d00"/>
-    <w:rPr>
-      <w:rFonts w:ascii="Arial" w:hAnsi="Arial" w:eastAsia="" w:cs="" w:asciiTheme="majorHAnsi" w:cstheme="majorBidi" w:eastAsiaTheme="majorEastAsia" w:hAnsiTheme="majorHAnsi"/>
-      <w:b/>
-      <w:bCs/>
-      <w:i/>
-      <w:iCs/>
-    </w:rPr>
-  </w:style>
-  <w:style w:type="character" w:styleId="Heading6Char" w:customStyle="1">
-    <w:name w:val="Heading 6 Char"/>
-    <w:basedOn w:val="DefaultParagraphFont"/>
-    <w:link w:val="Heading6"/>
-    <w:uiPriority w:val="9"/>
-    <w:qFormat/>
-    <w:rsid w:val="00957d00"/>
-    <w:rPr>
-      <w:rFonts w:ascii="Arial" w:hAnsi="Arial" w:eastAsia="" w:cs="" w:asciiTheme="majorHAnsi" w:cstheme="majorBidi" w:eastAsiaTheme="majorEastAsia" w:hAnsiTheme="majorHAnsi"/>
-      <w:b/>
-      <w:bCs/>
-      <w:i/>
-      <w:iCs/>
-    </w:rPr>
-  </w:style>
-  <w:style w:type="character" w:styleId="Heading7Char" w:customStyle="1">
-    <w:name w:val="Heading 7 Char"/>
-    <w:basedOn w:val="DefaultParagraphFont"/>
-    <w:link w:val="Heading7"/>
-    <w:uiPriority w:val="9"/>
-    <w:semiHidden/>
-    <w:qFormat/>
-    <w:rsid w:val="00957d00"/>
-    <w:rPr>
-      <w:rFonts w:ascii="Arial" w:hAnsi="Arial" w:eastAsia="" w:cs="" w:asciiTheme="majorHAnsi" w:cstheme="majorBidi" w:eastAsiaTheme="majorEastAsia" w:hAnsiTheme="majorHAnsi"/>
-      <w:b/>
-      <w:bCs/>
-      <w:i/>
-      <w:iCs/>
-      <w:sz w:val="20"/>
-      <w:szCs w:val="20"/>
-    </w:rPr>
-  </w:style>
-  <w:style w:type="character" w:styleId="Heading8Char" w:customStyle="1">
-    <w:name w:val="Heading 8 Char"/>
-    <w:basedOn w:val="DefaultParagraphFont"/>
-    <w:link w:val="Heading8"/>
-    <w:uiPriority w:val="9"/>
-    <w:semiHidden/>
-    <w:qFormat/>
-    <w:rsid w:val="00957d00"/>
-    <w:rPr>
-      <w:rFonts w:ascii="Arial" w:hAnsi="Arial" w:eastAsia="" w:cs="" w:asciiTheme="majorHAnsi" w:cstheme="majorBidi" w:eastAsiaTheme="majorEastAsia" w:hAnsiTheme="majorHAnsi"/>
-      <w:b/>
-      <w:bCs/>
-      <w:i/>
-      <w:iCs/>
-      <w:sz w:val="18"/>
-      <w:szCs w:val="18"/>
-    </w:rPr>
-  </w:style>
-  <w:style w:type="character" w:styleId="Heading9Char" w:customStyle="1">
-    <w:name w:val="Heading 9 Char"/>
-    <w:basedOn w:val="DefaultParagraphFont"/>
-    <w:link w:val="Heading9"/>
-    <w:uiPriority w:val="9"/>
-    <w:semiHidden/>
-    <w:qFormat/>
-    <w:rsid w:val="00957d00"/>
-    <w:rPr>
-      <w:rFonts w:ascii="Arial" w:hAnsi="Arial" w:eastAsia="" w:cs="" w:asciiTheme="majorHAnsi" w:cstheme="majorBidi" w:eastAsiaTheme="majorEastAsia" w:hAnsiTheme="majorHAnsi"/>
-      <w:i/>
-      <w:iCs/>
-      <w:sz w:val="18"/>
-      <w:szCs w:val="18"/>
-    </w:rPr>
-  </w:style>
-  <w:style w:type="character" w:styleId="TitleChar" w:customStyle="1">
-    <w:name w:val="Title Char"/>
-    <w:basedOn w:val="DefaultParagraphFont"/>
-    <w:link w:val="Title"/>
-    <w:uiPriority w:val="10"/>
-    <w:qFormat/>
-    <w:rsid w:val="00f47a36"/>
-    <w:rPr>
-      <w:rFonts w:ascii="Arial" w:hAnsi="Arial" w:eastAsia="" w:cs="" w:asciiTheme="majorHAnsi" w:cstheme="majorBidi" w:eastAsiaTheme="majorEastAsia" w:hAnsiTheme="majorHAnsi"/>
-      <w:b/>
-      <w:bCs/>
-      <w:color w:val="002E63"/>
-      <w:spacing w:val="10"/>
-      <w:sz w:val="36"/>
-      <w:szCs w:val="36"/>
-    </w:rPr>
-  </w:style>
-  <w:style w:type="character" w:styleId="SubtitleChar" w:customStyle="1">
-    <w:name w:val="Subtitle Char"/>
-    <w:basedOn w:val="DefaultParagraphFont"/>
-    <w:link w:val="Subtitle"/>
-    <w:uiPriority w:val="11"/>
-    <w:qFormat/>
-    <w:rsid w:val="005579b7"/>
-    <w:rPr>
-      <w:color w:val="000000" w:themeColor="text1"/>
-      <w:spacing w:val="10"/>
-    </w:rPr>
-  </w:style>
-  <w:style w:type="character" w:styleId="Strong">
-    <w:name w:val="Strong"/>
-    <w:basedOn w:val="DefaultParagraphFont"/>
-    <w:uiPriority w:val="22"/>
-    <w:qFormat/>
-    <w:rsid w:val="007614bf"/>
-    <w:rPr>
-      <w:b/>
-      <w:bCs/>
-      <w:color w:val="387026" w:themeColor="accent5" w:themeShade="80"/>
-    </w:rPr>
-  </w:style>
-  <w:style w:type="character" w:styleId="Emphasis">
-    <w:name w:val="Emphasis"/>
-    <w:uiPriority w:val="20"/>
-    <w:qFormat/>
-    <w:rsid w:val="00957d00"/>
-    <w:rPr>
-      <w:b/>
-      <w:bCs/>
-      <w:i/>
-      <w:iCs/>
-      <w:color w:val="auto"/>
-    </w:rPr>
-  </w:style>
-  <w:style w:type="character" w:styleId="NoSpacingChar" w:customStyle="1">
-    <w:name w:val="No Spacing Char"/>
-    <w:basedOn w:val="DefaultParagraphFont"/>
-    <w:link w:val="NoSpacing"/>
-    <w:uiPriority w:val="1"/>
-    <w:qFormat/>
-    <w:rsid w:val="0038587f"/>
-    <w:rPr/>
-  </w:style>
-  <w:style w:type="character" w:styleId="QuoteChar" w:customStyle="1">
-    <w:name w:val="Quote Char"/>
-    <w:basedOn w:val="DefaultParagraphFont"/>
-    <w:link w:val="Quote"/>
-    <w:uiPriority w:val="29"/>
-    <w:qFormat/>
-    <w:rsid w:val="00957d00"/>
-    <w:rPr>
-      <w:color w:val="5A5A5A" w:themeColor="text1" w:themeTint="a5"/>
-    </w:rPr>
-  </w:style>
-  <w:style w:type="character" w:styleId="IntenseQuoteChar" w:customStyle="1">
-    <w:name w:val="Intense Quote Char"/>
-    <w:basedOn w:val="DefaultParagraphFont"/>
-    <w:link w:val="IntenseQuote"/>
-    <w:uiPriority w:val="30"/>
-    <w:qFormat/>
-    <w:rsid w:val="00957d00"/>
-    <w:rPr>
-      <w:rFonts w:ascii="Arial" w:hAnsi="Arial" w:eastAsia="" w:cs="" w:asciiTheme="majorHAnsi" w:cstheme="majorBidi" w:eastAsiaTheme="majorEastAsia" w:hAnsiTheme="majorHAnsi"/>
-      <w:i/>
-      <w:iCs/>
-      <w:sz w:val="20"/>
-      <w:szCs w:val="20"/>
-    </w:rPr>
-  </w:style>
-  <w:style w:type="character" w:styleId="SubtleEmphasis">
-    <w:name w:val="Subtle Emphasis"/>
-    <w:uiPriority w:val="19"/>
-    <w:qFormat/>
-    <w:rsid w:val="00957d00"/>
-    <w:rPr>
-      <w:i/>
-      <w:iCs/>
-      <w:color w:val="5A5A5A" w:themeColor="text1" w:themeTint="a5"/>
-    </w:rPr>
-  </w:style>
-  <w:style w:type="character" w:styleId="IntenseEmphasis">
-    <w:name w:val="Intense Emphasis"/>
-    <w:uiPriority w:val="21"/>
-    <w:qFormat/>
-    <w:rsid w:val="00957d00"/>
-    <w:rPr>
-      <w:b/>
-      <w:bCs/>
-      <w:i/>
-      <w:iCs/>
-      <w:color w:val="auto"/>
-      <w:u w:val="single"/>
-    </w:rPr>
-  </w:style>
-  <w:style w:type="character" w:styleId="SubtleReference">
-    <w:name w:val="Subtle Reference"/>
-    <w:uiPriority w:val="31"/>
-    <w:qFormat/>
-    <w:rsid w:val="00957d00"/>
-    <w:rPr>
-      <w:smallCaps/>
-    </w:rPr>
-  </w:style>
-  <w:style w:type="character" w:styleId="IntenseReference">
-    <w:name w:val="Intense Reference"/>
-    <w:uiPriority w:val="32"/>
-    <w:qFormat/>
-    <w:rsid w:val="00957d00"/>
-    <w:rPr>
-      <w:b/>
-      <w:bCs/>
-      <w:smallCaps/>
-      <w:color w:val="auto"/>
-    </w:rPr>
-  </w:style>
-  <w:style w:type="character" w:styleId="BookTitle">
-    <w:name w:val="Book Title"/>
-    <w:uiPriority w:val="33"/>
-    <w:qFormat/>
-    <w:rsid w:val="00957d00"/>
-    <w:rPr>
-      <w:rFonts w:ascii="Arial" w:hAnsi="Arial" w:eastAsia="" w:cs="" w:asciiTheme="majorHAnsi" w:cstheme="majorBidi" w:eastAsiaTheme="majorEastAsia" w:hAnsiTheme="majorHAnsi"/>
-      <w:b/>
-      <w:bCs/>
-      <w:smallCaps/>
-      <w:color w:val="auto"/>
-      <w:u w:val="single"/>
-    </w:rPr>
-  </w:style>
-  <w:style w:type="character" w:styleId="HTMLPreformattedChar" w:customStyle="1">
-    <w:name w:val="HTML Preformatted Char"/>
-    <w:basedOn w:val="DefaultParagraphFont"/>
-    <w:link w:val="HTMLPreformatted"/>
-    <w:uiPriority w:val="99"/>
-    <w:qFormat/>
-    <w:rsid w:val="00ab3823"/>
-    <w:rPr>
-      <w:rFonts w:ascii="Courier New" w:hAnsi="Courier New" w:eastAsia="Times New Roman" w:cs="Courier New"/>
-      <w:sz w:val="20"/>
-      <w:szCs w:val="20"/>
-      <w:lang w:val="en-US"/>
-    </w:rPr>
-  </w:style>
-  <w:style w:type="character" w:styleId="L" w:customStyle="1">
-    <w:name w:val="l"/>
-    <w:basedOn w:val="DefaultParagraphFont"/>
-    <w:qFormat/>
-    <w:rsid w:val="00ab3823"/>
-    <w:rPr/>
-  </w:style>
-  <w:style w:type="paragraph" w:styleId="Heading">
-    <w:name w:val="Heading"/>
-    <w:basedOn w:val="Normal"/>
-    <w:next w:val="TextBody"/>
-    <w:qFormat/>
-    <w:pPr>
-      <w:keepNext w:val="true"/>
-      <w:spacing w:before="240" w:after="120"/>
-    </w:pPr>
-    <w:rPr>
-      <w:rFonts w:ascii="Liberation Sans" w:hAnsi="Liberation Sans" w:eastAsia="SimSun" w:cs="Lucida Sans"/>
-      <w:sz w:val="28"/>
-      <w:szCs w:val="28"/>
-    </w:rPr>
-  </w:style>
-  <w:style w:type="paragraph" w:styleId="TextBody">
-    <w:name w:val="Body Text"/>
-    <w:basedOn w:val="Normal"/>
-    <w:pPr>
-      <w:spacing w:lineRule="auto" w:line="276" w:before="0" w:after="140"/>
-    </w:pPr>
-    <w:rPr/>
-  </w:style>
-  <w:style w:type="paragraph" w:styleId="List">
-    <w:name w:val="List"/>
-    <w:basedOn w:val="TextBody"/>
-    <w:pPr/>
-    <w:rPr>
-      <w:rFonts w:ascii="Calibri" w:hAnsi="Calibri" w:eastAsia="" w:cs="Lucida Sans"/>
-    </w:rPr>
-  </w:style>
-  <w:style w:type="paragraph" w:styleId="Caption">
-    <w:name w:val="Caption"/>
-    <w:basedOn w:val="Normal"/>
-    <w:qFormat/>
-    <w:pPr>
-      <w:suppressLineNumbers/>
-      <w:spacing w:before="120" w:after="120"/>
-    </w:pPr>
-    <w:rPr>
-      <w:rFonts w:ascii="Calibri" w:hAnsi="Calibri" w:eastAsia="" w:cs="Lucida Sans"/>
-      <w:i/>
-      <w:iCs/>
-      <w:sz w:val="24"/>
-      <w:szCs w:val="24"/>
-    </w:rPr>
-  </w:style>
-  <w:style w:type="paragraph" w:styleId="Index">
-    <w:name w:val="Index"/>
-    <w:basedOn w:val="Normal"/>
-    <w:qFormat/>
-    <w:pPr>
-      <w:suppressLineNumbers/>
-    </w:pPr>
-    <w:rPr>
-      <w:rFonts w:ascii="Calibri" w:hAnsi="Calibri" w:eastAsia="" w:cs="Lucida Sans"/>
-    </w:rPr>
-  </w:style>
-  <w:style w:type="paragraph" w:styleId="Title">
-    <w:name w:val="Title"/>
-    <w:basedOn w:val="Normal"/>
-    <w:next w:val="Normal"/>
-    <w:link w:val="TitleChar"/>
-    <w:uiPriority w:val="10"/>
-    <w:qFormat/>
-    <w:rsid w:val="00f47a36"/>
-    <w:pPr/>
-    <w:rPr>
-      <w:rFonts w:ascii="Arial" w:hAnsi="Arial" w:eastAsia="" w:cs="" w:asciiTheme="majorHAnsi" w:cstheme="majorBidi" w:eastAsiaTheme="majorEastAsia" w:hAnsiTheme="majorHAnsi"/>
-      <w:b/>
-      <w:bCs/>
-      <w:color w:val="002E63"/>
-      <w:spacing w:val="10"/>
-      <w:sz w:val="36"/>
-      <w:szCs w:val="36"/>
-    </w:rPr>
-  </w:style>
-  <w:style w:type="paragraph" w:styleId="Subtitle">
-    <w:name w:val="Subtitle"/>
-    <w:basedOn w:val="Normal"/>
-    <w:next w:val="Normal"/>
-    <w:link w:val="SubtitleChar"/>
-    <w:uiPriority w:val="11"/>
-    <w:qFormat/>
-    <w:rsid w:val="005579b7"/>
-    <w:pPr>
-      <w:spacing w:before="0" w:after="320"/>
-    </w:pPr>
-    <w:rPr>
-      <w:color w:val="000000" w:themeColor="text1"/>
-      <w:spacing w:val="10"/>
-      <w:sz w:val="22"/>
-      <w:szCs w:val="22"/>
-    </w:rPr>
-  </w:style>
-  <w:style w:type="paragraph" w:styleId="Annotationtext">
-    <w:name w:val="annotation text"/>
-    <w:basedOn w:val="Normal"/>
-    <w:link w:val="CommentTextChar"/>
-    <w:uiPriority w:val="99"/>
-    <w:semiHidden/>
-    <w:unhideWhenUsed/>
-    <w:qFormat/>
-    <w:pPr/>
-    <w:rPr/>
-  </w:style>
-  <w:style w:type="paragraph" w:styleId="BalloonText">
-    <w:name w:val="Balloon Text"/>
-    <w:basedOn w:val="Normal"/>
-    <w:link w:val="BalloonTextChar"/>
-    <w:uiPriority w:val="99"/>
-    <w:semiHidden/>
-    <w:unhideWhenUsed/>
-    <w:qFormat/>
-    <w:rsid w:val="00533458"/>
-    <w:pPr/>
-    <w:rPr>
-      <w:rFonts w:ascii="Segoe UI" w:hAnsi="Segoe UI" w:cs="Segoe UI"/>
-      <w:sz w:val="18"/>
-      <w:szCs w:val="18"/>
-    </w:rPr>
-  </w:style>
-  <w:style w:type="paragraph" w:styleId="HeaderandFooter">
-    <w:name w:val="Header and Footer"/>
-    <w:basedOn w:val="Normal"/>
-    <w:qFormat/>
-    <w:pPr/>
-    <w:rPr/>
-  </w:style>
-  <w:style w:type="paragraph" w:styleId="Header">
-    <w:name w:val="Header"/>
-    <w:basedOn w:val="Normal"/>
-    <w:link w:val="HeaderChar"/>
-    <w:uiPriority w:val="99"/>
-    <w:unhideWhenUsed/>
-    <w:rsid w:val="00533458"/>
-    <w:pPr>
-      <w:tabs>
-        <w:tab w:val="clear" w:pos="720"/>
-        <w:tab w:val="center" w:pos="4680" w:leader="none"/>
-        <w:tab w:val="right" w:pos="9360" w:leader="none"/>
-      </w:tabs>
-    </w:pPr>
-    <w:rPr/>
-  </w:style>
-  <w:style w:type="paragraph" w:styleId="Footer">
-    <w:name w:val="Footer"/>
-    <w:basedOn w:val="Normal"/>
-    <w:link w:val="FooterChar"/>
-    <w:uiPriority w:val="99"/>
-    <w:unhideWhenUsed/>
-    <w:rsid w:val="00533458"/>
-    <w:pPr>
-      <w:tabs>
-        <w:tab w:val="clear" w:pos="720"/>
-        <w:tab w:val="center" w:pos="4680" w:leader="none"/>
-        <w:tab w:val="right" w:pos="9360" w:leader="none"/>
-      </w:tabs>
-    </w:pPr>
-    <w:rPr/>
-  </w:style>
-  <w:style w:type="paragraph" w:styleId="ListParagraph">
-    <w:name w:val="List Paragraph"/>
-    <w:basedOn w:val="Normal"/>
-    <w:uiPriority w:val="34"/>
-    <w:qFormat/>
-    <w:rsid w:val="00957d00"/>
-    <w:pPr>
-      <w:spacing w:before="0" w:after="80"/>
-      <w:ind w:left="720" w:hanging="0"/>
-      <w:contextualSpacing/>
-    </w:pPr>
-    <w:rPr/>
-  </w:style>
-  <w:style w:type="paragraph" w:styleId="Caption1">
-    <w:name w:val="caption"/>
-    <w:basedOn w:val="Normal"/>
-    <w:next w:val="Normal"/>
-    <w:uiPriority w:val="35"/>
-    <w:semiHidden/>
-    <w:unhideWhenUsed/>
-    <w:qFormat/>
-    <w:rsid w:val="00957d00"/>
-    <w:pPr/>
-    <w:rPr>
-      <w:b/>
-      <w:bCs/>
-      <w:sz w:val="18"/>
-      <w:szCs w:val="18"/>
-    </w:rPr>
-  </w:style>
-  <w:style w:type="paragraph" w:styleId="NoSpacing">
-    <w:name w:val="No Spacing"/>
-    <w:basedOn w:val="Normal"/>
-    <w:link w:val="NoSpacingChar"/>
-    <w:uiPriority w:val="1"/>
-    <w:qFormat/>
-    <w:rsid w:val="00957d00"/>
-    <w:pPr>
-      <w:spacing w:before="0" w:after="0"/>
-    </w:pPr>
-    <w:rPr/>
-  </w:style>
-  <w:style w:type="paragraph" w:styleId="Quote">
-    <w:name w:val="Quote"/>
-    <w:basedOn w:val="Normal"/>
-    <w:next w:val="Normal"/>
-    <w:link w:val="QuoteChar"/>
-    <w:uiPriority w:val="29"/>
-    <w:qFormat/>
-    <w:rsid w:val="00957d00"/>
-    <w:pPr/>
-    <w:rPr>
-      <w:color w:val="5A5A5A" w:themeColor="text1" w:themeTint="a5"/>
-    </w:rPr>
-  </w:style>
-  <w:style w:type="paragraph" w:styleId="IntenseQuote">
-    <w:name w:val="Intense Quote"/>
-    <w:basedOn w:val="Normal"/>
-    <w:next w:val="Normal"/>
-    <w:link w:val="IntenseQuoteChar"/>
-    <w:uiPriority w:val="30"/>
-    <w:qFormat/>
-    <w:rsid w:val="00957d00"/>
-    <w:pPr>
-      <w:spacing w:before="320" w:after="480"/>
-      <w:ind w:left="720" w:right="720" w:hanging="0"/>
-      <w:jc w:val="center"/>
-    </w:pPr>
-    <w:rPr>
-      <w:rFonts w:ascii="Arial" w:hAnsi="Arial" w:eastAsia="" w:cs="" w:asciiTheme="majorHAnsi" w:cstheme="majorBidi" w:eastAsiaTheme="majorEastAsia" w:hAnsiTheme="majorHAnsi"/>
-      <w:i/>
-      <w:iCs/>
-    </w:rPr>
-  </w:style>
-  <w:style w:type="paragraph" w:styleId="TOCHeading">
-    <w:name w:val="TOC Heading"/>
-    <w:basedOn w:val="Heading1"/>
-    <w:next w:val="Normal"/>
-    <w:uiPriority w:val="39"/>
-    <w:semiHidden/>
-    <w:unhideWhenUsed/>
-    <w:qFormat/>
-    <w:rsid w:val="00957d00"/>
-    <w:pPr/>
-    <w:rPr/>
-  </w:style>
-  <w:style w:type="paragraph" w:styleId="NumberedList" w:customStyle="1">
-    <w:name w:val="Numbered List"/>
-    <w:qFormat/>
-    <w:rsid w:val="005579b7"/>
-    <w:pPr>
-      <w:widowControl/>
-      <w:bidi w:val="0"/>
-      <w:snapToGrid w:val="false"/>
-      <w:spacing w:before="0" w:after="80"/>
-      <w:jc w:val="left"/>
-    </w:pPr>
-    <w:rPr>
-      <w:rFonts w:ascii="Arial" w:hAnsi="Arial" w:eastAsia="" w:cs="" w:asciiTheme="minorHAnsi" w:cstheme="minorBidi" w:eastAsiaTheme="minorEastAsia" w:hAnsiTheme="minorHAnsi"/>
-      <w:color w:val="auto"/>
-      <w:kern w:val="0"/>
-      <w:sz w:val="20"/>
-      <w:szCs w:val="20"/>
-      <w:lang w:val="en" w:eastAsia="en-US" w:bidi="ar-SA"/>
-    </w:rPr>
-  </w:style>
-  <w:style w:type="paragraph" w:styleId="Notetext" w:customStyle="1">
-    <w:name w:val="Note text"/>
-    <w:basedOn w:val="Normal"/>
-    <w:qFormat/>
-    <w:rsid w:val="002279a0"/>
-    <w:pPr/>
-    <w:rPr>
-      <w:b/>
-      <w:bCs/>
-      <w:sz w:val="18"/>
-      <w:szCs w:val="18"/>
-    </w:rPr>
-  </w:style>
-  <w:style w:type="paragraph" w:styleId="HTMLPreformatted">
-    <w:name w:val="HTML Preformatted"/>
-    <w:basedOn w:val="Normal"/>
-    <w:link w:val="HTMLPreformattedChar"/>
-    <w:uiPriority w:val="99"/>
-    <w:unhideWhenUsed/>
-    <w:qFormat/>
-    <w:rsid w:val="00ab3823"/>
-    <w:pPr>
-      <w:tabs>
-        <w:tab w:val="clear" w:pos="720"/>
-        <w:tab w:val="left" w:pos="916" w:leader="none"/>
-        <w:tab w:val="left" w:pos="1832" w:leader="none"/>
-        <w:tab w:val="left" w:pos="2748" w:leader="none"/>
-        <w:tab w:val="left" w:pos="3664" w:leader="none"/>
-        <w:tab w:val="left" w:pos="4580" w:leader="none"/>
-        <w:tab w:val="left" w:pos="5496" w:leader="none"/>
-        <w:tab w:val="left" w:pos="6412" w:leader="none"/>
-        <w:tab w:val="left" w:pos="7328" w:leader="none"/>
-        <w:tab w:val="left" w:pos="8244" w:leader="none"/>
-        <w:tab w:val="left" w:pos="9160" w:leader="none"/>
-        <w:tab w:val="left" w:pos="10076" w:leader="none"/>
-        <w:tab w:val="left" w:pos="10992" w:leader="none"/>
-        <w:tab w:val="left" w:pos="11908" w:leader="none"/>
-        <w:tab w:val="left" w:pos="12824" w:leader="none"/>
-        <w:tab w:val="left" w:pos="13740" w:leader="none"/>
-        <w:tab w:val="left" w:pos="14656" w:leader="none"/>
-      </w:tabs>
-      <w:spacing w:before="0" w:after="0"/>
-    </w:pPr>
-    <w:rPr>
-      <w:rFonts w:ascii="Courier New" w:hAnsi="Courier New" w:eastAsia="Times New Roman" w:cs="Courier New"/>
-      <w:lang w:val="en-US"/>
-    </w:rPr>
-  </w:style>
-  <w:style w:type="paragraph" w:styleId="FrameContents">
-    <w:name w:val="Frame Contents"/>
-    <w:basedOn w:val="Normal"/>
-    <w:qFormat/>
-    <w:pPr/>
-    <w:rPr/>
-  </w:style>
-  <w:style w:type="numbering" w:styleId="NoList" w:default="1">
-    <w:name w:val="No List"/>
-    <w:uiPriority w:val="99"/>
-    <w:semiHidden/>
-    <w:unhideWhenUsed/>
-    <w:qFormat/>
   </w:style>
   <w:style w:type="table" w:default="1" w:styleId="TableNormal">
     <w:name w:val="Normal Table"/>
@@ -2700,23 +1939,670 @@
       </w:tblCellMar>
     </w:tblPr>
   </w:style>
+  <w:style w:type="numbering" w:default="1" w:styleId="NoList">
+    <w:name w:val="No List"/>
+    <w:uiPriority w:val="99"/>
+    <w:semiHidden/>
+    <w:unhideWhenUsed/>
+  </w:style>
+  <w:style w:type="character" w:customStyle="1" w:styleId="CommentTextChar">
+    <w:name w:val="Comment Text Char"/>
+    <w:basedOn w:val="DefaultParagraphFont"/>
+    <w:link w:val="CommentText"/>
+    <w:uiPriority w:val="99"/>
+    <w:semiHidden/>
+    <w:qFormat/>
+    <w:rPr>
+      <w:sz w:val="20"/>
+      <w:szCs w:val="20"/>
+    </w:rPr>
+  </w:style>
+  <w:style w:type="character" w:styleId="CommentReference">
+    <w:name w:val="annotation reference"/>
+    <w:basedOn w:val="DefaultParagraphFont"/>
+    <w:uiPriority w:val="99"/>
+    <w:semiHidden/>
+    <w:unhideWhenUsed/>
+    <w:qFormat/>
+    <w:rPr>
+      <w:sz w:val="16"/>
+      <w:szCs w:val="16"/>
+    </w:rPr>
+  </w:style>
+  <w:style w:type="character" w:customStyle="1" w:styleId="BalloonTextChar">
+    <w:name w:val="Balloon Text Char"/>
+    <w:basedOn w:val="DefaultParagraphFont"/>
+    <w:link w:val="BalloonText"/>
+    <w:uiPriority w:val="99"/>
+    <w:semiHidden/>
+    <w:qFormat/>
+    <w:rsid w:val="00533458"/>
+    <w:rPr>
+      <w:rFonts w:ascii="Segoe UI" w:hAnsi="Segoe UI" w:cs="Segoe UI"/>
+      <w:sz w:val="18"/>
+      <w:szCs w:val="18"/>
+    </w:rPr>
+  </w:style>
+  <w:style w:type="character" w:customStyle="1" w:styleId="HeaderChar">
+    <w:name w:val="Header Char"/>
+    <w:basedOn w:val="DefaultParagraphFont"/>
+    <w:link w:val="Header"/>
+    <w:uiPriority w:val="99"/>
+    <w:qFormat/>
+    <w:rsid w:val="00533458"/>
+  </w:style>
+  <w:style w:type="character" w:customStyle="1" w:styleId="FooterChar">
+    <w:name w:val="Footer Char"/>
+    <w:basedOn w:val="DefaultParagraphFont"/>
+    <w:link w:val="Footer"/>
+    <w:uiPriority w:val="99"/>
+    <w:qFormat/>
+    <w:rsid w:val="00533458"/>
+  </w:style>
+  <w:style w:type="character" w:customStyle="1" w:styleId="Heading1Char">
+    <w:name w:val="Heading 1 Char"/>
+    <w:basedOn w:val="DefaultParagraphFont"/>
+    <w:link w:val="Heading1"/>
+    <w:uiPriority w:val="9"/>
+    <w:qFormat/>
+    <w:rsid w:val="00957D00"/>
+    <w:rPr>
+      <w:rFonts w:asciiTheme="majorHAnsi" w:eastAsiaTheme="majorEastAsia" w:hAnsiTheme="majorHAnsi" w:cstheme="majorBidi"/>
+      <w:b/>
+      <w:bCs/>
+      <w:i/>
+      <w:iCs/>
+      <w:sz w:val="32"/>
+      <w:szCs w:val="32"/>
+    </w:rPr>
+  </w:style>
+  <w:style w:type="character" w:customStyle="1" w:styleId="Heading2Char">
+    <w:name w:val="Heading 2 Char"/>
+    <w:basedOn w:val="DefaultParagraphFont"/>
+    <w:link w:val="Heading2"/>
+    <w:uiPriority w:val="9"/>
+    <w:qFormat/>
+    <w:rsid w:val="00B628B2"/>
+    <w:rPr>
+      <w:rFonts w:asciiTheme="majorHAnsi" w:eastAsiaTheme="majorEastAsia" w:hAnsiTheme="majorHAnsi" w:cstheme="majorBidi"/>
+      <w:b/>
+      <w:bCs/>
+      <w:color w:val="0074F1"/>
+      <w:sz w:val="24"/>
+      <w:szCs w:val="24"/>
+    </w:rPr>
+  </w:style>
+  <w:style w:type="character" w:customStyle="1" w:styleId="Heading3Char">
+    <w:name w:val="Heading 3 Char"/>
+    <w:basedOn w:val="DefaultParagraphFont"/>
+    <w:link w:val="Heading3"/>
+    <w:uiPriority w:val="9"/>
+    <w:qFormat/>
+    <w:rsid w:val="003721AE"/>
+    <w:rPr>
+      <w:rFonts w:asciiTheme="majorHAnsi" w:eastAsiaTheme="majorEastAsia" w:hAnsiTheme="majorHAnsi" w:cstheme="majorBidi"/>
+      <w:b/>
+      <w:bCs/>
+      <w:sz w:val="21"/>
+      <w:szCs w:val="21"/>
+    </w:rPr>
+  </w:style>
+  <w:style w:type="character" w:customStyle="1" w:styleId="Heading4Char">
+    <w:name w:val="Heading 4 Char"/>
+    <w:basedOn w:val="DefaultParagraphFont"/>
+    <w:link w:val="Heading4"/>
+    <w:uiPriority w:val="9"/>
+    <w:qFormat/>
+    <w:rsid w:val="00957D00"/>
+    <w:rPr>
+      <w:rFonts w:asciiTheme="majorHAnsi" w:eastAsiaTheme="majorEastAsia" w:hAnsiTheme="majorHAnsi" w:cstheme="majorBidi"/>
+      <w:b/>
+      <w:bCs/>
+      <w:i/>
+      <w:iCs/>
+      <w:sz w:val="24"/>
+      <w:szCs w:val="24"/>
+    </w:rPr>
+  </w:style>
+  <w:style w:type="character" w:customStyle="1" w:styleId="Heading5Char">
+    <w:name w:val="Heading 5 Char"/>
+    <w:basedOn w:val="DefaultParagraphFont"/>
+    <w:link w:val="Heading5"/>
+    <w:uiPriority w:val="9"/>
+    <w:qFormat/>
+    <w:rsid w:val="00957D00"/>
+    <w:rPr>
+      <w:rFonts w:asciiTheme="majorHAnsi" w:eastAsiaTheme="majorEastAsia" w:hAnsiTheme="majorHAnsi" w:cstheme="majorBidi"/>
+      <w:b/>
+      <w:bCs/>
+      <w:i/>
+      <w:iCs/>
+    </w:rPr>
+  </w:style>
+  <w:style w:type="character" w:customStyle="1" w:styleId="Heading6Char">
+    <w:name w:val="Heading 6 Char"/>
+    <w:basedOn w:val="DefaultParagraphFont"/>
+    <w:link w:val="Heading6"/>
+    <w:uiPriority w:val="9"/>
+    <w:qFormat/>
+    <w:rsid w:val="00957D00"/>
+    <w:rPr>
+      <w:rFonts w:asciiTheme="majorHAnsi" w:eastAsiaTheme="majorEastAsia" w:hAnsiTheme="majorHAnsi" w:cstheme="majorBidi"/>
+      <w:b/>
+      <w:bCs/>
+      <w:i/>
+      <w:iCs/>
+    </w:rPr>
+  </w:style>
+  <w:style w:type="character" w:customStyle="1" w:styleId="Heading7Char">
+    <w:name w:val="Heading 7 Char"/>
+    <w:basedOn w:val="DefaultParagraphFont"/>
+    <w:link w:val="Heading7"/>
+    <w:uiPriority w:val="9"/>
+    <w:semiHidden/>
+    <w:qFormat/>
+    <w:rsid w:val="00957D00"/>
+    <w:rPr>
+      <w:rFonts w:asciiTheme="majorHAnsi" w:eastAsiaTheme="majorEastAsia" w:hAnsiTheme="majorHAnsi" w:cstheme="majorBidi"/>
+      <w:b/>
+      <w:bCs/>
+      <w:i/>
+      <w:iCs/>
+      <w:sz w:val="20"/>
+      <w:szCs w:val="20"/>
+    </w:rPr>
+  </w:style>
+  <w:style w:type="character" w:customStyle="1" w:styleId="Heading8Char">
+    <w:name w:val="Heading 8 Char"/>
+    <w:basedOn w:val="DefaultParagraphFont"/>
+    <w:link w:val="Heading8"/>
+    <w:uiPriority w:val="9"/>
+    <w:semiHidden/>
+    <w:qFormat/>
+    <w:rsid w:val="00957D00"/>
+    <w:rPr>
+      <w:rFonts w:asciiTheme="majorHAnsi" w:eastAsiaTheme="majorEastAsia" w:hAnsiTheme="majorHAnsi" w:cstheme="majorBidi"/>
+      <w:b/>
+      <w:bCs/>
+      <w:i/>
+      <w:iCs/>
+      <w:sz w:val="18"/>
+      <w:szCs w:val="18"/>
+    </w:rPr>
+  </w:style>
+  <w:style w:type="character" w:customStyle="1" w:styleId="Heading9Char">
+    <w:name w:val="Heading 9 Char"/>
+    <w:basedOn w:val="DefaultParagraphFont"/>
+    <w:link w:val="Heading9"/>
+    <w:uiPriority w:val="9"/>
+    <w:semiHidden/>
+    <w:qFormat/>
+    <w:rsid w:val="00957D00"/>
+    <w:rPr>
+      <w:rFonts w:asciiTheme="majorHAnsi" w:eastAsiaTheme="majorEastAsia" w:hAnsiTheme="majorHAnsi" w:cstheme="majorBidi"/>
+      <w:i/>
+      <w:iCs/>
+      <w:sz w:val="18"/>
+      <w:szCs w:val="18"/>
+    </w:rPr>
+  </w:style>
+  <w:style w:type="character" w:customStyle="1" w:styleId="TitleChar">
+    <w:name w:val="Title Char"/>
+    <w:basedOn w:val="DefaultParagraphFont"/>
+    <w:link w:val="Title"/>
+    <w:uiPriority w:val="10"/>
+    <w:qFormat/>
+    <w:rsid w:val="00F47A36"/>
+    <w:rPr>
+      <w:rFonts w:asciiTheme="majorHAnsi" w:eastAsiaTheme="majorEastAsia" w:hAnsiTheme="majorHAnsi" w:cstheme="majorBidi"/>
+      <w:b/>
+      <w:bCs/>
+      <w:color w:val="002E63"/>
+      <w:spacing w:val="10"/>
+      <w:sz w:val="36"/>
+      <w:szCs w:val="36"/>
+    </w:rPr>
+  </w:style>
+  <w:style w:type="character" w:customStyle="1" w:styleId="SubtitleChar">
+    <w:name w:val="Subtitle Char"/>
+    <w:basedOn w:val="DefaultParagraphFont"/>
+    <w:link w:val="Subtitle"/>
+    <w:uiPriority w:val="11"/>
+    <w:qFormat/>
+    <w:rsid w:val="005579B7"/>
+    <w:rPr>
+      <w:color w:val="000000" w:themeColor="text1"/>
+      <w:spacing w:val="10"/>
+    </w:rPr>
+  </w:style>
+  <w:style w:type="character" w:styleId="Strong">
+    <w:name w:val="Strong"/>
+    <w:basedOn w:val="DefaultParagraphFont"/>
+    <w:uiPriority w:val="22"/>
+    <w:qFormat/>
+    <w:rsid w:val="007614BF"/>
+    <w:rPr>
+      <w:b/>
+      <w:bCs/>
+      <w:color w:val="387026" w:themeColor="accent5" w:themeShade="80"/>
+    </w:rPr>
+  </w:style>
+  <w:style w:type="character" w:styleId="Emphasis">
+    <w:name w:val="Emphasis"/>
+    <w:uiPriority w:val="20"/>
+    <w:qFormat/>
+    <w:rsid w:val="00957D00"/>
+    <w:rPr>
+      <w:b/>
+      <w:bCs/>
+      <w:i/>
+      <w:iCs/>
+      <w:color w:val="auto"/>
+    </w:rPr>
+  </w:style>
+  <w:style w:type="character" w:customStyle="1" w:styleId="NoSpacingChar">
+    <w:name w:val="No Spacing Char"/>
+    <w:basedOn w:val="DefaultParagraphFont"/>
+    <w:link w:val="NoSpacing"/>
+    <w:uiPriority w:val="1"/>
+    <w:qFormat/>
+    <w:rsid w:val="0038587F"/>
+  </w:style>
+  <w:style w:type="character" w:customStyle="1" w:styleId="QuoteChar">
+    <w:name w:val="Quote Char"/>
+    <w:basedOn w:val="DefaultParagraphFont"/>
+    <w:link w:val="Quote"/>
+    <w:uiPriority w:val="29"/>
+    <w:qFormat/>
+    <w:rsid w:val="00957D00"/>
+    <w:rPr>
+      <w:color w:val="5A5A5A" w:themeColor="text1" w:themeTint="A5"/>
+    </w:rPr>
+  </w:style>
+  <w:style w:type="character" w:customStyle="1" w:styleId="IntenseQuoteChar">
+    <w:name w:val="Intense Quote Char"/>
+    <w:basedOn w:val="DefaultParagraphFont"/>
+    <w:link w:val="IntenseQuote"/>
+    <w:uiPriority w:val="30"/>
+    <w:qFormat/>
+    <w:rsid w:val="00957D00"/>
+    <w:rPr>
+      <w:rFonts w:asciiTheme="majorHAnsi" w:eastAsiaTheme="majorEastAsia" w:hAnsiTheme="majorHAnsi" w:cstheme="majorBidi"/>
+      <w:i/>
+      <w:iCs/>
+      <w:sz w:val="20"/>
+      <w:szCs w:val="20"/>
+    </w:rPr>
+  </w:style>
+  <w:style w:type="character" w:styleId="SubtleEmphasis">
+    <w:name w:val="Subtle Emphasis"/>
+    <w:uiPriority w:val="19"/>
+    <w:qFormat/>
+    <w:rsid w:val="00957D00"/>
+    <w:rPr>
+      <w:i/>
+      <w:iCs/>
+      <w:color w:val="5A5A5A" w:themeColor="text1" w:themeTint="A5"/>
+    </w:rPr>
+  </w:style>
+  <w:style w:type="character" w:styleId="IntenseEmphasis">
+    <w:name w:val="Intense Emphasis"/>
+    <w:uiPriority w:val="21"/>
+    <w:qFormat/>
+    <w:rsid w:val="00957D00"/>
+    <w:rPr>
+      <w:b/>
+      <w:bCs/>
+      <w:i/>
+      <w:iCs/>
+      <w:color w:val="auto"/>
+      <w:u w:val="single"/>
+    </w:rPr>
+  </w:style>
+  <w:style w:type="character" w:styleId="SubtleReference">
+    <w:name w:val="Subtle Reference"/>
+    <w:uiPriority w:val="31"/>
+    <w:qFormat/>
+    <w:rsid w:val="00957D00"/>
+    <w:rPr>
+      <w:smallCaps/>
+    </w:rPr>
+  </w:style>
+  <w:style w:type="character" w:styleId="IntenseReference">
+    <w:name w:val="Intense Reference"/>
+    <w:uiPriority w:val="32"/>
+    <w:qFormat/>
+    <w:rsid w:val="00957D00"/>
+    <w:rPr>
+      <w:b/>
+      <w:bCs/>
+      <w:smallCaps/>
+      <w:color w:val="auto"/>
+    </w:rPr>
+  </w:style>
+  <w:style w:type="character" w:styleId="BookTitle">
+    <w:name w:val="Book Title"/>
+    <w:uiPriority w:val="33"/>
+    <w:qFormat/>
+    <w:rsid w:val="00957D00"/>
+    <w:rPr>
+      <w:rFonts w:asciiTheme="majorHAnsi" w:eastAsiaTheme="majorEastAsia" w:hAnsiTheme="majorHAnsi" w:cstheme="majorBidi"/>
+      <w:b/>
+      <w:bCs/>
+      <w:smallCaps/>
+      <w:color w:val="auto"/>
+      <w:u w:val="single"/>
+    </w:rPr>
+  </w:style>
+  <w:style w:type="character" w:customStyle="1" w:styleId="HTMLPreformattedChar">
+    <w:name w:val="HTML Preformatted Char"/>
+    <w:basedOn w:val="DefaultParagraphFont"/>
+    <w:link w:val="HTMLPreformatted"/>
+    <w:uiPriority w:val="99"/>
+    <w:qFormat/>
+    <w:rsid w:val="00AB3823"/>
+    <w:rPr>
+      <w:rFonts w:ascii="Courier New" w:eastAsia="Times New Roman" w:hAnsi="Courier New" w:cs="Courier New"/>
+      <w:sz w:val="20"/>
+      <w:szCs w:val="20"/>
+      <w:lang w:val="en-US"/>
+    </w:rPr>
+  </w:style>
+  <w:style w:type="character" w:customStyle="1" w:styleId="l">
+    <w:name w:val="l"/>
+    <w:basedOn w:val="DefaultParagraphFont"/>
+    <w:qFormat/>
+    <w:rsid w:val="00AB3823"/>
+  </w:style>
+  <w:style w:type="paragraph" w:customStyle="1" w:styleId="Heading">
+    <w:name w:val="Heading"/>
+    <w:basedOn w:val="Normal"/>
+    <w:next w:val="BodyText"/>
+    <w:qFormat/>
+    <w:pPr>
+      <w:keepNext/>
+      <w:spacing w:before="240" w:after="120"/>
+    </w:pPr>
+    <w:rPr>
+      <w:rFonts w:ascii="Liberation Sans" w:eastAsia="SimSun" w:hAnsi="Liberation Sans" w:cs="Lucida Sans"/>
+      <w:sz w:val="28"/>
+      <w:szCs w:val="28"/>
+    </w:rPr>
+  </w:style>
+  <w:style w:type="paragraph" w:styleId="BodyText">
+    <w:name w:val="Body Text"/>
+    <w:basedOn w:val="Normal"/>
+    <w:pPr>
+      <w:spacing w:after="140" w:line="276" w:lineRule="auto"/>
+    </w:pPr>
+  </w:style>
+  <w:style w:type="paragraph" w:styleId="List">
+    <w:name w:val="List"/>
+    <w:basedOn w:val="BodyText"/>
+    <w:rPr>
+      <w:rFonts w:ascii="Calibri" w:hAnsi="Calibri" w:cs="Lucida Sans"/>
+    </w:rPr>
+  </w:style>
+  <w:style w:type="paragraph" w:styleId="Caption">
+    <w:name w:val="caption"/>
+    <w:basedOn w:val="Normal"/>
+    <w:next w:val="Normal"/>
+    <w:uiPriority w:val="35"/>
+    <w:semiHidden/>
+    <w:unhideWhenUsed/>
+    <w:qFormat/>
+    <w:rsid w:val="00957D00"/>
+    <w:rPr>
+      <w:b/>
+      <w:bCs/>
+      <w:sz w:val="18"/>
+      <w:szCs w:val="18"/>
+    </w:rPr>
+  </w:style>
+  <w:style w:type="paragraph" w:customStyle="1" w:styleId="Index">
+    <w:name w:val="Index"/>
+    <w:basedOn w:val="Normal"/>
+    <w:qFormat/>
+    <w:pPr>
+      <w:suppressLineNumbers/>
+    </w:pPr>
+    <w:rPr>
+      <w:rFonts w:ascii="Calibri" w:hAnsi="Calibri" w:cs="Lucida Sans"/>
+    </w:rPr>
+  </w:style>
+  <w:style w:type="paragraph" w:styleId="Title">
+    <w:name w:val="Title"/>
+    <w:basedOn w:val="Normal"/>
+    <w:next w:val="Normal"/>
+    <w:link w:val="TitleChar"/>
+    <w:uiPriority w:val="10"/>
+    <w:qFormat/>
+    <w:rsid w:val="00F47A36"/>
+    <w:rPr>
+      <w:rFonts w:asciiTheme="majorHAnsi" w:eastAsiaTheme="majorEastAsia" w:hAnsiTheme="majorHAnsi" w:cstheme="majorBidi"/>
+      <w:b/>
+      <w:bCs/>
+      <w:color w:val="002E63"/>
+      <w:spacing w:val="10"/>
+      <w:sz w:val="36"/>
+      <w:szCs w:val="36"/>
+    </w:rPr>
+  </w:style>
+  <w:style w:type="paragraph" w:styleId="Subtitle">
+    <w:name w:val="Subtitle"/>
+    <w:basedOn w:val="Normal"/>
+    <w:next w:val="Normal"/>
+    <w:link w:val="SubtitleChar"/>
+    <w:uiPriority w:val="11"/>
+    <w:qFormat/>
+    <w:rsid w:val="005579B7"/>
+    <w:pPr>
+      <w:spacing w:after="320"/>
+    </w:pPr>
+    <w:rPr>
+      <w:color w:val="000000" w:themeColor="text1"/>
+      <w:spacing w:val="10"/>
+      <w:sz w:val="22"/>
+      <w:szCs w:val="22"/>
+    </w:rPr>
+  </w:style>
+  <w:style w:type="paragraph" w:styleId="CommentText">
+    <w:name w:val="annotation text"/>
+    <w:basedOn w:val="Normal"/>
+    <w:link w:val="CommentTextChar"/>
+    <w:uiPriority w:val="99"/>
+    <w:semiHidden/>
+    <w:unhideWhenUsed/>
+    <w:qFormat/>
+  </w:style>
+  <w:style w:type="paragraph" w:styleId="BalloonText">
+    <w:name w:val="Balloon Text"/>
+    <w:basedOn w:val="Normal"/>
+    <w:link w:val="BalloonTextChar"/>
+    <w:uiPriority w:val="99"/>
+    <w:semiHidden/>
+    <w:unhideWhenUsed/>
+    <w:qFormat/>
+    <w:rsid w:val="00533458"/>
+    <w:rPr>
+      <w:rFonts w:ascii="Segoe UI" w:hAnsi="Segoe UI" w:cs="Segoe UI"/>
+      <w:sz w:val="18"/>
+      <w:szCs w:val="18"/>
+    </w:rPr>
+  </w:style>
+  <w:style w:type="paragraph" w:customStyle="1" w:styleId="HeaderandFooter">
+    <w:name w:val="Header and Footer"/>
+    <w:basedOn w:val="Normal"/>
+    <w:qFormat/>
+  </w:style>
+  <w:style w:type="paragraph" w:styleId="Header">
+    <w:name w:val="header"/>
+    <w:basedOn w:val="Normal"/>
+    <w:link w:val="HeaderChar"/>
+    <w:uiPriority w:val="99"/>
+    <w:unhideWhenUsed/>
+    <w:rsid w:val="00533458"/>
+    <w:pPr>
+      <w:tabs>
+        <w:tab w:val="center" w:pos="4680"/>
+        <w:tab w:val="right" w:pos="9360"/>
+      </w:tabs>
+    </w:pPr>
+  </w:style>
+  <w:style w:type="paragraph" w:styleId="Footer">
+    <w:name w:val="footer"/>
+    <w:basedOn w:val="Normal"/>
+    <w:link w:val="FooterChar"/>
+    <w:uiPriority w:val="99"/>
+    <w:unhideWhenUsed/>
+    <w:rsid w:val="00533458"/>
+    <w:pPr>
+      <w:tabs>
+        <w:tab w:val="center" w:pos="4680"/>
+        <w:tab w:val="right" w:pos="9360"/>
+      </w:tabs>
+    </w:pPr>
+  </w:style>
+  <w:style w:type="paragraph" w:styleId="ListParagraph">
+    <w:name w:val="List Paragraph"/>
+    <w:basedOn w:val="Normal"/>
+    <w:uiPriority w:val="34"/>
+    <w:qFormat/>
+    <w:rsid w:val="00957D00"/>
+    <w:pPr>
+      <w:ind w:left="720"/>
+      <w:contextualSpacing/>
+    </w:pPr>
+  </w:style>
+  <w:style w:type="paragraph" w:styleId="NoSpacing">
+    <w:name w:val="No Spacing"/>
+    <w:basedOn w:val="Normal"/>
+    <w:link w:val="NoSpacingChar"/>
+    <w:uiPriority w:val="1"/>
+    <w:qFormat/>
+    <w:rsid w:val="00957D00"/>
+    <w:pPr>
+      <w:spacing w:after="0"/>
+    </w:pPr>
+  </w:style>
+  <w:style w:type="paragraph" w:styleId="Quote">
+    <w:name w:val="Quote"/>
+    <w:basedOn w:val="Normal"/>
+    <w:next w:val="Normal"/>
+    <w:link w:val="QuoteChar"/>
+    <w:uiPriority w:val="29"/>
+    <w:qFormat/>
+    <w:rsid w:val="00957D00"/>
+    <w:rPr>
+      <w:color w:val="5A5A5A" w:themeColor="text1" w:themeTint="A5"/>
+    </w:rPr>
+  </w:style>
+  <w:style w:type="paragraph" w:styleId="IntenseQuote">
+    <w:name w:val="Intense Quote"/>
+    <w:basedOn w:val="Normal"/>
+    <w:next w:val="Normal"/>
+    <w:link w:val="IntenseQuoteChar"/>
+    <w:uiPriority w:val="30"/>
+    <w:qFormat/>
+    <w:rsid w:val="00957D00"/>
+    <w:pPr>
+      <w:spacing w:before="320" w:after="480"/>
+      <w:ind w:left="720" w:right="720"/>
+      <w:jc w:val="center"/>
+    </w:pPr>
+    <w:rPr>
+      <w:rFonts w:asciiTheme="majorHAnsi" w:eastAsiaTheme="majorEastAsia" w:hAnsiTheme="majorHAnsi" w:cstheme="majorBidi"/>
+      <w:i/>
+      <w:iCs/>
+    </w:rPr>
+  </w:style>
+  <w:style w:type="paragraph" w:styleId="TOCHeading">
+    <w:name w:val="TOC Heading"/>
+    <w:basedOn w:val="Heading1"/>
+    <w:next w:val="Normal"/>
+    <w:uiPriority w:val="39"/>
+    <w:semiHidden/>
+    <w:unhideWhenUsed/>
+    <w:qFormat/>
+    <w:rsid w:val="00957D00"/>
+  </w:style>
+  <w:style w:type="paragraph" w:customStyle="1" w:styleId="NumberedList">
+    <w:name w:val="Numbered List"/>
+    <w:qFormat/>
+    <w:rsid w:val="005579B7"/>
+    <w:pPr>
+      <w:snapToGrid w:val="0"/>
+      <w:spacing w:after="80"/>
+    </w:pPr>
+    <w:rPr>
+      <w:szCs w:val="20"/>
+    </w:rPr>
+  </w:style>
+  <w:style w:type="paragraph" w:customStyle="1" w:styleId="Notetext">
+    <w:name w:val="Note text"/>
+    <w:basedOn w:val="Normal"/>
+    <w:qFormat/>
+    <w:rsid w:val="002279A0"/>
+    <w:rPr>
+      <w:b/>
+      <w:bCs/>
+      <w:sz w:val="18"/>
+      <w:szCs w:val="18"/>
+    </w:rPr>
+  </w:style>
+  <w:style w:type="paragraph" w:styleId="HTMLPreformatted">
+    <w:name w:val="HTML Preformatted"/>
+    <w:basedOn w:val="Normal"/>
+    <w:link w:val="HTMLPreformattedChar"/>
+    <w:uiPriority w:val="99"/>
+    <w:unhideWhenUsed/>
+    <w:qFormat/>
+    <w:rsid w:val="00AB3823"/>
+    <w:pPr>
+      <w:tabs>
+        <w:tab w:val="left" w:pos="916"/>
+        <w:tab w:val="left" w:pos="1832"/>
+        <w:tab w:val="left" w:pos="2748"/>
+        <w:tab w:val="left" w:pos="3664"/>
+        <w:tab w:val="left" w:pos="4580"/>
+        <w:tab w:val="left" w:pos="5496"/>
+        <w:tab w:val="left" w:pos="6412"/>
+        <w:tab w:val="left" w:pos="7328"/>
+        <w:tab w:val="left" w:pos="8244"/>
+        <w:tab w:val="left" w:pos="9160"/>
+        <w:tab w:val="left" w:pos="10076"/>
+        <w:tab w:val="left" w:pos="10992"/>
+        <w:tab w:val="left" w:pos="11908"/>
+        <w:tab w:val="left" w:pos="12824"/>
+        <w:tab w:val="left" w:pos="13740"/>
+        <w:tab w:val="left" w:pos="14656"/>
+      </w:tabs>
+      <w:spacing w:after="0"/>
+    </w:pPr>
+    <w:rPr>
+      <w:rFonts w:ascii="Courier New" w:eastAsia="Times New Roman" w:hAnsi="Courier New" w:cs="Courier New"/>
+      <w:lang w:val="en-US"/>
+    </w:rPr>
+  </w:style>
+  <w:style w:type="paragraph" w:customStyle="1" w:styleId="FrameContents">
+    <w:name w:val="Frame Contents"/>
+    <w:basedOn w:val="Normal"/>
+    <w:qFormat/>
+  </w:style>
   <w:style w:type="table" w:styleId="TableGrid">
     <w:name w:val="Table Grid"/>
     <w:basedOn w:val="TableNormal"/>
     <w:uiPriority w:val="39"/>
     <w:unhideWhenUsed/>
-    <w:rsid w:val="007614bf"/>
-    <w:pPr>
-      <w:spacing w:after="0"/>
-    </w:pPr>
+    <w:rsid w:val="007614BF"/>
     <w:tblPr>
       <w:tblBorders>
-        <w:top w:val="single" w:color="auto" w:sz="4" w:space="0"/>
-        <w:left w:val="single" w:color="auto" w:sz="4" w:space="0"/>
-        <w:bottom w:val="single" w:color="auto" w:sz="4" w:space="0"/>
-        <w:right w:val="single" w:color="auto" w:sz="4" w:space="0"/>
-        <w:insideH w:val="single" w:color="auto" w:sz="4" w:space="0"/>
-        <w:insideV w:val="single" w:color="auto" w:sz="4" w:space="0"/>
+        <w:top w:val="single" w:sz="4" w:space="0" w:color="auto"/>
+        <w:left w:val="single" w:sz="4" w:space="0" w:color="auto"/>
+        <w:bottom w:val="single" w:sz="4" w:space="0" w:color="auto"/>
+        <w:right w:val="single" w:sz="4" w:space="0" w:color="auto"/>
+        <w:insideH w:val="single" w:sz="4" w:space="0" w:color="auto"/>
+        <w:insideV w:val="single" w:sz="4" w:space="0" w:color="auto"/>
       </w:tblBorders>
     </w:tblPr>
   </w:style>

</xml_diff>